<commit_message>
[MP] document (not done)
</commit_message>
<xml_diff>
--- a/MulticoreProgramming/Project1_MyShell/prj1_20200422/document.docx
+++ b/MulticoreProgramming/Project1_MyShell/prj1_20200422/document.docx
@@ -1,6 +1,6 @@
 
 <file path=word/document.xml><?xml version="1.0" encoding="utf-8"?>
-<w:document xmlns:wpc="http://schemas.microsoft.com/office/word/2010/wordprocessingCanvas" xmlns:cx="http://schemas.microsoft.com/office/drawing/2014/chartex" xmlns:cx1="http://schemas.microsoft.com/office/drawing/2015/9/8/chartex" xmlns:cx2="http://schemas.microsoft.com/office/drawing/2015/10/21/chartex" xmlns:cx3="http://schemas.microsoft.com/office/drawing/2016/5/9/chartex" xmlns:cx4="http://schemas.microsoft.com/office/drawing/2016/5/10/chartex" xmlns:cx5="http://schemas.microsoft.com/office/drawing/2016/5/11/chartex" xmlns:cx6="http://schemas.microsoft.com/office/drawing/2016/5/12/chartex" xmlns:cx7="http://schemas.microsoft.com/office/drawing/2016/5/13/chartex" xmlns:cx8="http://schemas.microsoft.com/office/drawing/2016/5/14/chartex" xmlns:mc="http://schemas.openxmlformats.org/markup-compatibility/2006" xmlns:aink="http://schemas.microsoft.com/office/drawing/2016/ink" xmlns:am3d="http://schemas.microsoft.com/office/drawing/2017/model3d" xmlns:o="urn:schemas-microsoft-com:office:office" xmlns:oel="http://schemas.microsoft.com/office/2019/extlst" xmlns:r="http://schemas.openxmlformats.org/officeDocument/2006/relationships" xmlns:m="http://schemas.openxmlformats.org/officeDocument/2006/math" xmlns:v="urn:schemas-microsoft-com:vml" xmlns:wp14="http://schemas.microsoft.com/office/word/2010/wordprocessingDrawing" xmlns:wp="http://schemas.openxmlformats.org/drawingml/2006/wordprocessingDrawing" xmlns:w10="urn:schemas-microsoft-com:office:word" xmlns:w="http://schemas.openxmlformats.org/wordprocessingml/2006/main" xmlns:w14="http://schemas.microsoft.com/office/word/2010/wordml" xmlns:w15="http://schemas.microsoft.com/office/word/2012/wordml" xmlns:w16cex="http://schemas.microsoft.com/office/word/2018/wordml/cex" xmlns:w16cid="http://schemas.microsoft.com/office/word/2016/wordml/cid" xmlns:w16="http://schemas.microsoft.com/office/word/2018/wordml" xmlns:w16sdtdh="http://schemas.microsoft.com/office/word/2020/wordml/sdtdatahash" xmlns:w16se="http://schemas.microsoft.com/office/word/2015/wordml/symex" xmlns:wpg="http://schemas.microsoft.com/office/word/2010/wordprocessingGroup" xmlns:wpi="http://schemas.microsoft.com/office/word/2010/wordprocessingInk" xmlns:wne="http://schemas.microsoft.com/office/word/2006/wordml" xmlns:wps="http://schemas.microsoft.com/office/word/2010/wordprocessingShape" mc:Ignorable="w14 w15 w16se w16cid w16 w16cex w16sdtdh wp14">
+<w:document xmlns:wpc="http://schemas.microsoft.com/office/word/2010/wordprocessingCanvas" xmlns:cx="http://schemas.microsoft.com/office/drawing/2014/chartex" xmlns:cx1="http://schemas.microsoft.com/office/drawing/2015/9/8/chartex" xmlns:cx2="http://schemas.microsoft.com/office/drawing/2015/10/21/chartex" xmlns:cx3="http://schemas.microsoft.com/office/drawing/2016/5/9/chartex" xmlns:cx4="http://schemas.microsoft.com/office/drawing/2016/5/10/chartex" xmlns:cx5="http://schemas.microsoft.com/office/drawing/2016/5/11/chartex" xmlns:cx6="http://schemas.microsoft.com/office/drawing/2016/5/12/chartex" xmlns:cx7="http://schemas.microsoft.com/office/drawing/2016/5/13/chartex" xmlns:cx8="http://schemas.microsoft.com/office/drawing/2016/5/14/chartex" xmlns:mc="http://schemas.openxmlformats.org/markup-compatibility/2006" xmlns:aink="http://schemas.microsoft.com/office/drawing/2016/ink" xmlns:am3d="http://schemas.microsoft.com/office/drawing/2017/model3d" xmlns:o="urn:schemas-microsoft-com:office:office" xmlns:oel="http://schemas.microsoft.com/office/2019/extlst" xmlns:r="http://schemas.openxmlformats.org/officeDocument/2006/relationships" xmlns:m="http://schemas.openxmlformats.org/officeDocument/2006/math" xmlns:v="urn:schemas-microsoft-com:vml" xmlns:wp14="http://schemas.microsoft.com/office/word/2010/wordprocessingDrawing" xmlns:wp="http://schemas.openxmlformats.org/drawingml/2006/wordprocessingDrawing" xmlns:w10="urn:schemas-microsoft-com:office:word" xmlns:w="http://schemas.openxmlformats.org/wordprocessingml/2006/main" xmlns:w14="http://schemas.microsoft.com/office/word/2010/wordml" xmlns:w15="http://schemas.microsoft.com/office/word/2012/wordml" xmlns:w16cex="http://schemas.microsoft.com/office/word/2018/wordml/cex" xmlns:w16cid="http://schemas.microsoft.com/office/word/2016/wordml/cid" xmlns:w16="http://schemas.microsoft.com/office/word/2018/wordml" xmlns:w16du="http://schemas.microsoft.com/office/word/2023/wordml/word16du" xmlns:w16sdtdh="http://schemas.microsoft.com/office/word/2020/wordml/sdtdatahash" xmlns:w16se="http://schemas.microsoft.com/office/word/2015/wordml/symex" xmlns:wpg="http://schemas.microsoft.com/office/word/2010/wordprocessingGroup" xmlns:wpi="http://schemas.microsoft.com/office/word/2010/wordprocessingInk" xmlns:wne="http://schemas.microsoft.com/office/word/2006/wordml" xmlns:wps="http://schemas.microsoft.com/office/word/2010/wordprocessingShape" mc:Ignorable="w14 w15 w16se w16cid w16 w16cex w16sdtdh wp14">
   <w:body>
     <w:p>
       <w:pPr>
@@ -188,7 +188,29 @@
           <w:rFonts w:hint="eastAsia"/>
           <w:sz w:val="22"/>
         </w:rPr>
-        <w:t xml:space="preserve">담당 교수 </w:t>
+        <w:t>담당</w:t>
+      </w:r>
+      <w:r>
+        <w:rPr>
+          <w:rFonts w:hint="eastAsia"/>
+          <w:sz w:val="22"/>
+        </w:rPr>
+        <w:t xml:space="preserve"> </w:t>
+      </w:r>
+      <w:proofErr w:type="gramStart"/>
+      <w:r>
+        <w:rPr>
+          <w:rFonts w:hint="eastAsia"/>
+          <w:sz w:val="22"/>
+        </w:rPr>
+        <w:t>교수</w:t>
+      </w:r>
+      <w:r>
+        <w:rPr>
+          <w:rFonts w:hint="eastAsia"/>
+          <w:sz w:val="22"/>
+        </w:rPr>
+        <w:t xml:space="preserve"> </w:t>
       </w:r>
       <w:r>
         <w:rPr>
@@ -196,6 +218,20 @@
         </w:rPr>
         <w:t>:</w:t>
       </w:r>
+      <w:proofErr w:type="gramEnd"/>
+      <w:r>
+        <w:rPr>
+          <w:sz w:val="22"/>
+        </w:rPr>
+        <w:t xml:space="preserve"> </w:t>
+      </w:r>
+      <w:r>
+        <w:rPr>
+          <w:rFonts w:hint="eastAsia"/>
+          <w:sz w:val="22"/>
+        </w:rPr>
+        <w:t>박성용</w:t>
+      </w:r>
     </w:p>
     <w:p>
       <w:pPr>
@@ -204,12 +240,20 @@
           <w:sz w:val="22"/>
         </w:rPr>
       </w:pPr>
-      <w:r>
-        <w:rPr>
-          <w:rFonts w:hint="eastAsia"/>
-          <w:sz w:val="22"/>
-        </w:rPr>
-        <w:t xml:space="preserve">이름 </w:t>
+      <w:proofErr w:type="gramStart"/>
+      <w:r>
+        <w:rPr>
+          <w:rFonts w:hint="eastAsia"/>
+          <w:sz w:val="22"/>
+        </w:rPr>
+        <w:t>이름</w:t>
+      </w:r>
+      <w:r>
+        <w:rPr>
+          <w:rFonts w:hint="eastAsia"/>
+          <w:sz w:val="22"/>
+        </w:rPr>
+        <w:t xml:space="preserve"> </w:t>
       </w:r>
       <w:r>
         <w:rPr>
@@ -217,6 +261,20 @@
         </w:rPr>
         <w:t>:</w:t>
       </w:r>
+      <w:proofErr w:type="gramEnd"/>
+      <w:r>
+        <w:rPr>
+          <w:sz w:val="22"/>
+        </w:rPr>
+        <w:t xml:space="preserve"> </w:t>
+      </w:r>
+      <w:r>
+        <w:rPr>
+          <w:rFonts w:hint="eastAsia"/>
+          <w:sz w:val="22"/>
+        </w:rPr>
+        <w:t>이수빈</w:t>
+      </w:r>
     </w:p>
     <w:p>
       <w:pPr>
@@ -225,12 +283,27 @@
           <w:sz w:val="22"/>
         </w:rPr>
       </w:pPr>
-      <w:r>
-        <w:rPr>
-          <w:rFonts w:hint="eastAsia"/>
-          <w:sz w:val="22"/>
-        </w:rPr>
-        <w:t>학번 :</w:t>
+      <w:proofErr w:type="gramStart"/>
+      <w:r>
+        <w:rPr>
+          <w:rFonts w:hint="eastAsia"/>
+          <w:sz w:val="22"/>
+        </w:rPr>
+        <w:t>학번</w:t>
+      </w:r>
+      <w:r>
+        <w:rPr>
+          <w:rFonts w:hint="eastAsia"/>
+          <w:sz w:val="22"/>
+        </w:rPr>
+        <w:t xml:space="preserve"> :</w:t>
+      </w:r>
+      <w:proofErr w:type="gramEnd"/>
+      <w:r>
+        <w:rPr>
+          <w:sz w:val="22"/>
+        </w:rPr>
+        <w:t xml:space="preserve"> 20200422</w:t>
       </w:r>
     </w:p>
     <w:p>
@@ -270,7 +343,25 @@
           <w:szCs w:val="24"/>
         </w:rPr>
         <w:lastRenderedPageBreak/>
-        <w:t>개발 목표</w:t>
+        <w:t>개발</w:t>
+      </w:r>
+      <w:r>
+        <w:rPr>
+          <w:rFonts w:hint="eastAsia"/>
+          <w:b/>
+          <w:sz w:val="24"/>
+          <w:szCs w:val="24"/>
+        </w:rPr>
+        <w:t xml:space="preserve"> </w:t>
+      </w:r>
+      <w:r>
+        <w:rPr>
+          <w:rFonts w:hint="eastAsia"/>
+          <w:b/>
+          <w:sz w:val="24"/>
+          <w:szCs w:val="24"/>
+        </w:rPr>
+        <w:t>목표</w:t>
       </w:r>
     </w:p>
     <w:p>
@@ -294,7 +385,106 @@
           <w:color w:val="5B9BD5"/>
           <w:sz w:val="22"/>
         </w:rPr>
-        <w:t>해당 프로젝트에서 구현할 내용을 간략히 서술.</w:t>
+        <w:t>해당</w:t>
+      </w:r>
+      <w:r>
+        <w:rPr>
+          <w:rFonts w:hint="eastAsia"/>
+          <w:b/>
+          <w:color w:val="5B9BD5"/>
+          <w:sz w:val="22"/>
+        </w:rPr>
+        <w:t xml:space="preserve"> </w:t>
+      </w:r>
+      <w:r>
+        <w:rPr>
+          <w:rFonts w:hint="eastAsia"/>
+          <w:b/>
+          <w:color w:val="5B9BD5"/>
+          <w:sz w:val="22"/>
+        </w:rPr>
+        <w:t>프로젝트에서</w:t>
+      </w:r>
+      <w:r>
+        <w:rPr>
+          <w:rFonts w:hint="eastAsia"/>
+          <w:b/>
+          <w:color w:val="5B9BD5"/>
+          <w:sz w:val="22"/>
+        </w:rPr>
+        <w:t xml:space="preserve"> </w:t>
+      </w:r>
+      <w:r>
+        <w:rPr>
+          <w:rFonts w:hint="eastAsia"/>
+          <w:b/>
+          <w:color w:val="5B9BD5"/>
+          <w:sz w:val="22"/>
+        </w:rPr>
+        <w:t>구현할</w:t>
+      </w:r>
+      <w:r>
+        <w:rPr>
+          <w:rFonts w:hint="eastAsia"/>
+          <w:b/>
+          <w:color w:val="5B9BD5"/>
+          <w:sz w:val="22"/>
+        </w:rPr>
+        <w:t xml:space="preserve"> </w:t>
+      </w:r>
+      <w:r>
+        <w:rPr>
+          <w:rFonts w:hint="eastAsia"/>
+          <w:b/>
+          <w:color w:val="5B9BD5"/>
+          <w:sz w:val="22"/>
+        </w:rPr>
+        <w:t>내용을</w:t>
+      </w:r>
+      <w:r>
+        <w:rPr>
+          <w:rFonts w:hint="eastAsia"/>
+          <w:b/>
+          <w:color w:val="5B9BD5"/>
+          <w:sz w:val="22"/>
+        </w:rPr>
+        <w:t xml:space="preserve"> </w:t>
+      </w:r>
+      <w:r>
+        <w:rPr>
+          <w:rFonts w:hint="eastAsia"/>
+          <w:b/>
+          <w:color w:val="5B9BD5"/>
+          <w:sz w:val="22"/>
+        </w:rPr>
+        <w:t>간략히</w:t>
+      </w:r>
+      <w:r>
+        <w:rPr>
+          <w:rFonts w:hint="eastAsia"/>
+          <w:b/>
+          <w:color w:val="5B9BD5"/>
+          <w:sz w:val="22"/>
+        </w:rPr>
+        <w:t xml:space="preserve"> </w:t>
+      </w:r>
+      <w:r>
+        <w:rPr>
+          <w:rFonts w:hint="eastAsia"/>
+          <w:b/>
+          <w:color w:val="5B9BD5"/>
+          <w:sz w:val="22"/>
+        </w:rPr>
+        <w:t>서술</w:t>
+      </w:r>
+      <w:r>
+        <w:rPr>
+          <w:rFonts w:hint="eastAsia"/>
+          <w:b/>
+          <w:color w:val="5B9BD5"/>
+          <w:sz w:val="22"/>
+        </w:rPr>
+        <w:t>.</w:t>
       </w:r>
     </w:p>
     <w:p>
@@ -318,7 +508,133 @@
           <w:color w:val="5B9BD5"/>
           <w:sz w:val="22"/>
         </w:rPr>
-        <w:t>(MyShell을 만드는 전체적인 개요에 대해서 작성하면 됨.)</w:t>
+        <w:t>(MyShell</w:t>
+      </w:r>
+      <w:r>
+        <w:rPr>
+          <w:rFonts w:hint="eastAsia"/>
+          <w:b/>
+          <w:color w:val="5B9BD5"/>
+          <w:sz w:val="22"/>
+        </w:rPr>
+        <w:t>을</w:t>
+      </w:r>
+      <w:r>
+        <w:rPr>
+          <w:rFonts w:hint="eastAsia"/>
+          <w:b/>
+          <w:color w:val="5B9BD5"/>
+          <w:sz w:val="22"/>
+        </w:rPr>
+        <w:t xml:space="preserve"> </w:t>
+      </w:r>
+      <w:r>
+        <w:rPr>
+          <w:rFonts w:hint="eastAsia"/>
+          <w:b/>
+          <w:color w:val="5B9BD5"/>
+          <w:sz w:val="22"/>
+        </w:rPr>
+        <w:t>만드는</w:t>
+      </w:r>
+      <w:r>
+        <w:rPr>
+          <w:rFonts w:hint="eastAsia"/>
+          <w:b/>
+          <w:color w:val="5B9BD5"/>
+          <w:sz w:val="22"/>
+        </w:rPr>
+        <w:t xml:space="preserve"> </w:t>
+      </w:r>
+      <w:r>
+        <w:rPr>
+          <w:rFonts w:hint="eastAsia"/>
+          <w:b/>
+          <w:color w:val="5B9BD5"/>
+          <w:sz w:val="22"/>
+        </w:rPr>
+        <w:t>전체적인</w:t>
+      </w:r>
+      <w:r>
+        <w:rPr>
+          <w:rFonts w:hint="eastAsia"/>
+          <w:b/>
+          <w:color w:val="5B9BD5"/>
+          <w:sz w:val="22"/>
+        </w:rPr>
+        <w:t xml:space="preserve"> </w:t>
+      </w:r>
+      <w:r>
+        <w:rPr>
+          <w:rFonts w:hint="eastAsia"/>
+          <w:b/>
+          <w:color w:val="5B9BD5"/>
+          <w:sz w:val="22"/>
+        </w:rPr>
+        <w:t>개요에</w:t>
+      </w:r>
+      <w:r>
+        <w:rPr>
+          <w:rFonts w:hint="eastAsia"/>
+          <w:b/>
+          <w:color w:val="5B9BD5"/>
+          <w:sz w:val="22"/>
+        </w:rPr>
+        <w:t xml:space="preserve"> </w:t>
+      </w:r>
+      <w:r>
+        <w:rPr>
+          <w:rFonts w:hint="eastAsia"/>
+          <w:b/>
+          <w:color w:val="5B9BD5"/>
+          <w:sz w:val="22"/>
+        </w:rPr>
+        <w:t>대해서</w:t>
+      </w:r>
+      <w:r>
+        <w:rPr>
+          <w:rFonts w:hint="eastAsia"/>
+          <w:b/>
+          <w:color w:val="5B9BD5"/>
+          <w:sz w:val="22"/>
+        </w:rPr>
+        <w:t xml:space="preserve"> </w:t>
+      </w:r>
+      <w:r>
+        <w:rPr>
+          <w:rFonts w:hint="eastAsia"/>
+          <w:b/>
+          <w:color w:val="5B9BD5"/>
+          <w:sz w:val="22"/>
+        </w:rPr>
+        <w:t>작성하면</w:t>
+      </w:r>
+      <w:r>
+        <w:rPr>
+          <w:rFonts w:hint="eastAsia"/>
+          <w:b/>
+          <w:color w:val="5B9BD5"/>
+          <w:sz w:val="22"/>
+        </w:rPr>
+        <w:t xml:space="preserve"> </w:t>
+      </w:r>
+      <w:r>
+        <w:rPr>
+          <w:rFonts w:hint="eastAsia"/>
+          <w:b/>
+          <w:color w:val="5B9BD5"/>
+          <w:sz w:val="22"/>
+        </w:rPr>
+        <w:t>됨</w:t>
+      </w:r>
+      <w:r>
+        <w:rPr>
+          <w:rFonts w:hint="eastAsia"/>
+          <w:b/>
+          <w:color w:val="5B9BD5"/>
+          <w:sz w:val="22"/>
+        </w:rPr>
+        <w:t>.)</w:t>
       </w:r>
     </w:p>
     <w:p>
@@ -330,6 +646,66 @@
           <w:sz w:val="22"/>
         </w:rPr>
       </w:pPr>
+      <w:r>
+        <w:rPr>
+          <w:rFonts w:hint="eastAsia"/>
+          <w:bCs/>
+          <w:color w:val="000000"/>
+          <w:sz w:val="22"/>
+        </w:rPr>
+        <w:t xml:space="preserve">사용자에게서 키보드 상으로 명령을 입력 받고 이를 실행해주는 </w:t>
+      </w:r>
+      <w:r>
+        <w:rPr>
+          <w:bCs/>
+          <w:color w:val="000000"/>
+          <w:sz w:val="22"/>
+        </w:rPr>
+        <w:t xml:space="preserve">shell </w:t>
+      </w:r>
+      <w:r>
+        <w:rPr>
+          <w:rFonts w:hint="eastAsia"/>
+          <w:bCs/>
+          <w:color w:val="000000"/>
+          <w:sz w:val="22"/>
+        </w:rPr>
+        <w:t>프로그램을 일부 구현한다.</w:t>
+      </w:r>
+      <w:r>
+        <w:rPr>
+          <w:bCs/>
+          <w:color w:val="000000"/>
+          <w:sz w:val="22"/>
+        </w:rPr>
+        <w:t xml:space="preserve"> </w:t>
+      </w:r>
+      <w:r>
+        <w:rPr>
+          <w:rFonts w:hint="eastAsia"/>
+          <w:bCs/>
+          <w:color w:val="000000"/>
+          <w:sz w:val="22"/>
+        </w:rPr>
+        <w:t>기초적인 명령어부터,</w:t>
+      </w:r>
+      <w:r>
+        <w:rPr>
+          <w:bCs/>
+          <w:color w:val="000000"/>
+          <w:sz w:val="22"/>
+        </w:rPr>
+        <w:t xml:space="preserve"> pipelining, signal handling, background process</w:t>
+      </w:r>
+      <w:r>
+        <w:rPr>
+          <w:rFonts w:hint="eastAsia"/>
+          <w:bCs/>
+          <w:color w:val="000000"/>
+          <w:sz w:val="22"/>
+        </w:rPr>
+        <w:t>와 관련된 명령어 등을 구현하는 것을 목표로 한다.</w:t>
+      </w:r>
     </w:p>
     <w:p>
       <w:pPr>
@@ -352,7 +728,61 @@
           <w:sz w:val="24"/>
           <w:szCs w:val="24"/>
         </w:rPr>
-        <w:t>개발 범위 및 내용</w:t>
+        <w:t>개발</w:t>
+      </w:r>
+      <w:r>
+        <w:rPr>
+          <w:rFonts w:hint="eastAsia"/>
+          <w:b/>
+          <w:sz w:val="24"/>
+          <w:szCs w:val="24"/>
+        </w:rPr>
+        <w:t xml:space="preserve"> </w:t>
+      </w:r>
+      <w:r>
+        <w:rPr>
+          <w:rFonts w:hint="eastAsia"/>
+          <w:b/>
+          <w:sz w:val="24"/>
+          <w:szCs w:val="24"/>
+        </w:rPr>
+        <w:t>범위</w:t>
+      </w:r>
+      <w:r>
+        <w:rPr>
+          <w:rFonts w:hint="eastAsia"/>
+          <w:b/>
+          <w:sz w:val="24"/>
+          <w:szCs w:val="24"/>
+        </w:rPr>
+        <w:t xml:space="preserve"> </w:t>
+      </w:r>
+      <w:r>
+        <w:rPr>
+          <w:rFonts w:hint="eastAsia"/>
+          <w:b/>
+          <w:sz w:val="24"/>
+          <w:szCs w:val="24"/>
+        </w:rPr>
+        <w:t>및</w:t>
+      </w:r>
+      <w:r>
+        <w:rPr>
+          <w:rFonts w:hint="eastAsia"/>
+          <w:b/>
+          <w:sz w:val="24"/>
+          <w:szCs w:val="24"/>
+        </w:rPr>
+        <w:t xml:space="preserve"> </w:t>
+      </w:r>
+      <w:r>
+        <w:rPr>
+          <w:rFonts w:hint="eastAsia"/>
+          <w:b/>
+          <w:sz w:val="24"/>
+          <w:szCs w:val="24"/>
+        </w:rPr>
+        <w:t>내용</w:t>
       </w:r>
     </w:p>
     <w:p>
@@ -376,7 +806,25 @@
           <w:sz w:val="22"/>
           <w:szCs w:val="24"/>
         </w:rPr>
-        <w:t>개발 범위</w:t>
+        <w:t>개발</w:t>
+      </w:r>
+      <w:r>
+        <w:rPr>
+          <w:rFonts w:hint="eastAsia"/>
+          <w:b/>
+          <w:sz w:val="22"/>
+          <w:szCs w:val="24"/>
+        </w:rPr>
+        <w:t xml:space="preserve"> </w:t>
+      </w:r>
+      <w:r>
+        <w:rPr>
+          <w:rFonts w:hint="eastAsia"/>
+          <w:b/>
+          <w:sz w:val="22"/>
+          <w:szCs w:val="24"/>
+        </w:rPr>
+        <w:t>범위</w:t>
       </w:r>
     </w:p>
     <w:p>
@@ -402,7 +850,127 @@
           <w:sz w:val="22"/>
           <w:szCs w:val="24"/>
         </w:rPr>
-        <w:t>아래 항목을 구현했을 때의 결과를 간략히 서술</w:t>
+        <w:t>아래</w:t>
+      </w:r>
+      <w:r>
+        <w:rPr>
+          <w:rFonts w:hint="eastAsia"/>
+          <w:b/>
+          <w:color w:val="5B9BD5"/>
+          <w:sz w:val="22"/>
+          <w:szCs w:val="24"/>
+        </w:rPr>
+        <w:t xml:space="preserve"> </w:t>
+      </w:r>
+      <w:r>
+        <w:rPr>
+          <w:rFonts w:hint="eastAsia"/>
+          <w:b/>
+          <w:color w:val="5B9BD5"/>
+          <w:sz w:val="22"/>
+          <w:szCs w:val="24"/>
+        </w:rPr>
+        <w:t>항목을</w:t>
+      </w:r>
+      <w:r>
+        <w:rPr>
+          <w:rFonts w:hint="eastAsia"/>
+          <w:b/>
+          <w:color w:val="5B9BD5"/>
+          <w:sz w:val="22"/>
+          <w:szCs w:val="24"/>
+        </w:rPr>
+        <w:t xml:space="preserve"> </w:t>
+      </w:r>
+      <w:r>
+        <w:rPr>
+          <w:rFonts w:hint="eastAsia"/>
+          <w:b/>
+          <w:color w:val="5B9BD5"/>
+          <w:sz w:val="22"/>
+          <w:szCs w:val="24"/>
+        </w:rPr>
+        <w:t>구현했을</w:t>
+      </w:r>
+      <w:r>
+        <w:rPr>
+          <w:rFonts w:hint="eastAsia"/>
+          <w:b/>
+          <w:color w:val="5B9BD5"/>
+          <w:sz w:val="22"/>
+          <w:szCs w:val="24"/>
+        </w:rPr>
+        <w:t xml:space="preserve"> </w:t>
+      </w:r>
+      <w:r>
+        <w:rPr>
+          <w:rFonts w:hint="eastAsia"/>
+          <w:b/>
+          <w:color w:val="5B9BD5"/>
+          <w:sz w:val="22"/>
+          <w:szCs w:val="24"/>
+        </w:rPr>
+        <w:t>때의</w:t>
+      </w:r>
+      <w:r>
+        <w:rPr>
+          <w:rFonts w:hint="eastAsia"/>
+          <w:b/>
+          <w:color w:val="5B9BD5"/>
+          <w:sz w:val="22"/>
+          <w:szCs w:val="24"/>
+        </w:rPr>
+        <w:t xml:space="preserve"> </w:t>
+      </w:r>
+      <w:r>
+        <w:rPr>
+          <w:rFonts w:hint="eastAsia"/>
+          <w:b/>
+          <w:color w:val="5B9BD5"/>
+          <w:sz w:val="22"/>
+          <w:szCs w:val="24"/>
+        </w:rPr>
+        <w:t>결과를</w:t>
+      </w:r>
+      <w:r>
+        <w:rPr>
+          <w:rFonts w:hint="eastAsia"/>
+          <w:b/>
+          <w:color w:val="5B9BD5"/>
+          <w:sz w:val="22"/>
+          <w:szCs w:val="24"/>
+        </w:rPr>
+        <w:t xml:space="preserve"> </w:t>
+      </w:r>
+      <w:r>
+        <w:rPr>
+          <w:rFonts w:hint="eastAsia"/>
+          <w:b/>
+          <w:color w:val="5B9BD5"/>
+          <w:sz w:val="22"/>
+          <w:szCs w:val="24"/>
+        </w:rPr>
+        <w:t>간략히</w:t>
+      </w:r>
+      <w:r>
+        <w:rPr>
+          <w:rFonts w:hint="eastAsia"/>
+          <w:b/>
+          <w:color w:val="5B9BD5"/>
+          <w:sz w:val="22"/>
+          <w:szCs w:val="24"/>
+        </w:rPr>
+        <w:t xml:space="preserve"> </w:t>
+      </w:r>
+      <w:r>
+        <w:rPr>
+          <w:rFonts w:hint="eastAsia"/>
+          <w:b/>
+          <w:color w:val="5B9BD5"/>
+          <w:sz w:val="22"/>
+          <w:szCs w:val="24"/>
+        </w:rPr>
+        <w:t>서술</w:t>
       </w:r>
     </w:p>
     <w:p>
@@ -440,33 +1008,275 @@
     <w:p>
       <w:pPr>
         <w:pStyle w:val="a3"/>
-        <w:numPr>
-          <w:ilvl w:val="0"/>
-          <w:numId w:val="4"/>
-        </w:numPr>
-        <w:ind w:leftChars="0"/>
-        <w:rPr>
-          <w:bCs/>
-          <w:sz w:val="22"/>
-          <w:szCs w:val="24"/>
-        </w:rPr>
-      </w:pPr>
-      <w:r>
-        <w:rPr>
-          <w:bCs/>
-          <w:sz w:val="22"/>
-          <w:szCs w:val="24"/>
-        </w:rPr>
-        <w:t>P</w:t>
-      </w:r>
-      <w:r>
-        <w:rPr>
-          <w:rFonts w:hint="eastAsia"/>
-          <w:bCs/>
-          <w:sz w:val="22"/>
-          <w:szCs w:val="24"/>
-        </w:rPr>
-        <w:t>hase 2</w:t>
+        <w:ind w:leftChars="0" w:left="1211"/>
+        <w:rPr>
+          <w:rFonts w:hint="eastAsia"/>
+          <w:bCs/>
+          <w:sz w:val="22"/>
+          <w:szCs w:val="24"/>
+        </w:rPr>
+      </w:pPr>
+      <w:r>
+        <w:rPr>
+          <w:rFonts w:hint="eastAsia"/>
+          <w:bCs/>
+          <w:sz w:val="22"/>
+          <w:szCs w:val="24"/>
+        </w:rPr>
+        <w:t>기초적인 s</w:t>
+      </w:r>
+      <w:r>
+        <w:rPr>
+          <w:bCs/>
+          <w:sz w:val="22"/>
+          <w:szCs w:val="24"/>
+        </w:rPr>
+        <w:t>hell</w:t>
+      </w:r>
+      <w:r>
+        <w:rPr>
+          <w:rFonts w:hint="eastAsia"/>
+          <w:bCs/>
+          <w:sz w:val="22"/>
+          <w:szCs w:val="24"/>
+        </w:rPr>
+        <w:t xml:space="preserve"> 명령어들을 구현한다.</w:t>
+      </w:r>
+      <w:r>
+        <w:rPr>
+          <w:bCs/>
+          <w:sz w:val="22"/>
+          <w:szCs w:val="24"/>
+        </w:rPr>
+        <w:t xml:space="preserve"> </w:t>
+      </w:r>
+      <w:r>
+        <w:rPr>
+          <w:rFonts w:hint="eastAsia"/>
+          <w:bCs/>
+          <w:sz w:val="22"/>
+          <w:szCs w:val="24"/>
+        </w:rPr>
+        <w:t xml:space="preserve">예시로는 </w:t>
+      </w:r>
+      <w:r>
+        <w:rPr>
+          <w:bCs/>
+          <w:sz w:val="22"/>
+          <w:szCs w:val="24"/>
+        </w:rPr>
+        <w:t xml:space="preserve">cd, ls, </w:t>
+      </w:r>
+      <w:proofErr w:type="spellStart"/>
+      <w:r>
+        <w:rPr>
+          <w:bCs/>
+          <w:sz w:val="22"/>
+          <w:szCs w:val="24"/>
+        </w:rPr>
+        <w:t>mkdir</w:t>
+      </w:r>
+      <w:proofErr w:type="spellEnd"/>
+      <w:r>
+        <w:rPr>
+          <w:bCs/>
+          <w:sz w:val="22"/>
+          <w:szCs w:val="24"/>
+        </w:rPr>
+        <w:t xml:space="preserve">, </w:t>
+      </w:r>
+      <w:proofErr w:type="spellStart"/>
+      <w:r>
+        <w:rPr>
+          <w:rFonts w:hint="eastAsia"/>
+          <w:bCs/>
+          <w:sz w:val="22"/>
+          <w:szCs w:val="24"/>
+        </w:rPr>
+        <w:t>r</w:t>
+      </w:r>
+      <w:r>
+        <w:rPr>
+          <w:bCs/>
+          <w:sz w:val="22"/>
+          <w:szCs w:val="24"/>
+        </w:rPr>
+        <w:t>mdir</w:t>
+      </w:r>
+      <w:proofErr w:type="spellEnd"/>
+      <w:r>
+        <w:rPr>
+          <w:bCs/>
+          <w:sz w:val="22"/>
+          <w:szCs w:val="24"/>
+        </w:rPr>
+        <w:t>, touch, cat, echo, history, !!</w:t>
+      </w:r>
+      <w:proofErr w:type="gramStart"/>
+      <w:r>
+        <w:rPr>
+          <w:bCs/>
+          <w:sz w:val="22"/>
+          <w:szCs w:val="24"/>
+        </w:rPr>
+        <w:t>, !</w:t>
+      </w:r>
+      <w:proofErr w:type="gramEnd"/>
+      <w:r>
+        <w:rPr>
+          <w:bCs/>
+          <w:sz w:val="22"/>
+          <w:szCs w:val="24"/>
+        </w:rPr>
+        <w:t xml:space="preserve">#, exit </w:t>
+      </w:r>
+      <w:r>
+        <w:rPr>
+          <w:rFonts w:hint="eastAsia"/>
+          <w:bCs/>
+          <w:sz w:val="22"/>
+          <w:szCs w:val="24"/>
+        </w:rPr>
+        <w:t>등이 있다.</w:t>
+      </w:r>
+      <w:r>
+        <w:rPr>
+          <w:bCs/>
+          <w:sz w:val="22"/>
+          <w:szCs w:val="24"/>
+        </w:rPr>
+        <w:t xml:space="preserve"> </w:t>
+      </w:r>
+      <w:proofErr w:type="spellStart"/>
+      <w:r>
+        <w:rPr>
+          <w:bCs/>
+          <w:sz w:val="22"/>
+          <w:szCs w:val="24"/>
+        </w:rPr>
+        <w:t>Builtin</w:t>
+      </w:r>
+      <w:proofErr w:type="spellEnd"/>
+      <w:r>
+        <w:rPr>
+          <w:bCs/>
+          <w:sz w:val="22"/>
+          <w:szCs w:val="24"/>
+        </w:rPr>
+        <w:t xml:space="preserve"> commands</w:t>
+      </w:r>
+      <w:r>
+        <w:rPr>
+          <w:rFonts w:hint="eastAsia"/>
+          <w:bCs/>
+          <w:sz w:val="22"/>
+          <w:szCs w:val="24"/>
+        </w:rPr>
+        <w:t>의 경우에는</w:t>
+      </w:r>
+      <w:r>
+        <w:rPr>
+          <w:bCs/>
+          <w:sz w:val="22"/>
+          <w:szCs w:val="24"/>
+        </w:rPr>
+        <w:t xml:space="preserve"> </w:t>
+      </w:r>
+      <w:r>
+        <w:rPr>
+          <w:rFonts w:hint="eastAsia"/>
+          <w:bCs/>
+          <w:sz w:val="22"/>
+          <w:szCs w:val="24"/>
+        </w:rPr>
+        <w:t>직접 작성한 코드를 통해 실행되며,</w:t>
+      </w:r>
+      <w:r>
+        <w:rPr>
+          <w:rFonts w:hint="eastAsia"/>
+          <w:bCs/>
+          <w:sz w:val="22"/>
+          <w:szCs w:val="24"/>
+        </w:rPr>
+        <w:t xml:space="preserve"> </w:t>
+      </w:r>
+      <w:r>
+        <w:rPr>
+          <w:bCs/>
+          <w:sz w:val="22"/>
+          <w:szCs w:val="24"/>
+        </w:rPr>
+        <w:t>extern functions</w:t>
+      </w:r>
+      <w:r>
+        <w:rPr>
+          <w:rFonts w:hint="eastAsia"/>
+          <w:bCs/>
+          <w:sz w:val="22"/>
+          <w:szCs w:val="24"/>
+        </w:rPr>
+        <w:t>의 경우</w:t>
+      </w:r>
+      <w:r>
+        <w:rPr>
+          <w:rFonts w:hint="eastAsia"/>
+          <w:bCs/>
+          <w:sz w:val="22"/>
+          <w:szCs w:val="24"/>
+        </w:rPr>
+        <w:t>에는</w:t>
+      </w:r>
+      <w:r>
+        <w:rPr>
+          <w:bCs/>
+          <w:sz w:val="22"/>
+          <w:szCs w:val="24"/>
+        </w:rPr>
+        <w:t xml:space="preserve"> </w:t>
+      </w:r>
+      <w:r>
+        <w:rPr>
+          <w:rFonts w:hint="eastAsia"/>
+          <w:bCs/>
+          <w:sz w:val="22"/>
+          <w:szCs w:val="24"/>
+        </w:rPr>
+        <w:t xml:space="preserve">부모 프로세스의 </w:t>
+      </w:r>
+      <w:r>
+        <w:rPr>
+          <w:bCs/>
+          <w:sz w:val="22"/>
+          <w:szCs w:val="24"/>
+        </w:rPr>
+        <w:t>fork</w:t>
+      </w:r>
+      <w:r>
+        <w:rPr>
+          <w:rFonts w:hint="eastAsia"/>
+          <w:bCs/>
+          <w:sz w:val="22"/>
+          <w:szCs w:val="24"/>
+        </w:rPr>
+        <w:t>를 통해 생성된 자식 프로세스에 의해 실행</w:t>
+      </w:r>
+      <w:r>
+        <w:rPr>
+          <w:rFonts w:hint="eastAsia"/>
+          <w:bCs/>
+          <w:sz w:val="22"/>
+          <w:szCs w:val="24"/>
+        </w:rPr>
+        <w:t>된다</w:t>
+      </w:r>
+      <w:r>
+        <w:rPr>
+          <w:rFonts w:hint="eastAsia"/>
+          <w:bCs/>
+          <w:sz w:val="22"/>
+          <w:szCs w:val="24"/>
+        </w:rPr>
+        <w:t>.</w:t>
       </w:r>
     </w:p>
     <w:p>
@@ -498,7 +1308,529 @@
           <w:sz w:val="22"/>
           <w:szCs w:val="24"/>
         </w:rPr>
+        <w:t>hase 2</w:t>
+      </w:r>
+    </w:p>
+    <w:p>
+      <w:pPr>
+        <w:pStyle w:val="a3"/>
+        <w:ind w:leftChars="0" w:left="1211"/>
+        <w:rPr>
+          <w:rFonts w:hint="eastAsia"/>
+          <w:bCs/>
+          <w:sz w:val="22"/>
+          <w:szCs w:val="24"/>
+        </w:rPr>
+      </w:pPr>
+      <w:r>
+        <w:rPr>
+          <w:rFonts w:hint="eastAsia"/>
+          <w:bCs/>
+          <w:sz w:val="22"/>
+          <w:szCs w:val="24"/>
+        </w:rPr>
+        <w:t xml:space="preserve">2개 이상의 명령어를 </w:t>
+      </w:r>
+      <w:r>
+        <w:rPr>
+          <w:bCs/>
+          <w:sz w:val="22"/>
+          <w:szCs w:val="24"/>
+        </w:rPr>
+        <w:t>pipe</w:t>
+      </w:r>
+      <w:r>
+        <w:rPr>
+          <w:rFonts w:hint="eastAsia"/>
+          <w:bCs/>
+          <w:sz w:val="22"/>
+          <w:szCs w:val="24"/>
+        </w:rPr>
+        <w:t>와 함께 사용하면</w:t>
+      </w:r>
+      <w:r>
+        <w:rPr>
+          <w:rFonts w:hint="eastAsia"/>
+          <w:bCs/>
+          <w:sz w:val="22"/>
+          <w:szCs w:val="24"/>
+        </w:rPr>
+        <w:t>,</w:t>
+      </w:r>
+      <w:r>
+        <w:rPr>
+          <w:bCs/>
+          <w:sz w:val="22"/>
+          <w:szCs w:val="24"/>
+        </w:rPr>
+        <w:t xml:space="preserve"> </w:t>
+      </w:r>
+      <w:r>
+        <w:rPr>
+          <w:rFonts w:hint="eastAsia"/>
+          <w:bCs/>
+          <w:sz w:val="22"/>
+          <w:szCs w:val="24"/>
+        </w:rPr>
+        <w:t>앞</w:t>
+      </w:r>
+      <w:r>
+        <w:rPr>
+          <w:rFonts w:hint="eastAsia"/>
+          <w:bCs/>
+          <w:sz w:val="22"/>
+          <w:szCs w:val="24"/>
+        </w:rPr>
+        <w:t xml:space="preserve"> 명령어의</w:t>
+      </w:r>
+      <w:r>
+        <w:rPr>
+          <w:bCs/>
+          <w:sz w:val="22"/>
+          <w:szCs w:val="24"/>
+        </w:rPr>
+        <w:t xml:space="preserve"> output</w:t>
+      </w:r>
+      <w:r>
+        <w:rPr>
+          <w:rFonts w:hint="eastAsia"/>
+          <w:bCs/>
+          <w:sz w:val="22"/>
+          <w:szCs w:val="24"/>
+        </w:rPr>
+        <w:t xml:space="preserve">을 다음 명령어의 </w:t>
+      </w:r>
+      <w:r>
+        <w:rPr>
+          <w:bCs/>
+          <w:sz w:val="22"/>
+          <w:szCs w:val="24"/>
+        </w:rPr>
+        <w:t>input</w:t>
+      </w:r>
+      <w:r>
+        <w:rPr>
+          <w:rFonts w:hint="eastAsia"/>
+          <w:bCs/>
+          <w:sz w:val="22"/>
+          <w:szCs w:val="24"/>
+        </w:rPr>
+        <w:t xml:space="preserve">으로 </w:t>
+      </w:r>
+      <w:r>
+        <w:rPr>
+          <w:rFonts w:hint="eastAsia"/>
+          <w:bCs/>
+          <w:sz w:val="22"/>
+          <w:szCs w:val="24"/>
+        </w:rPr>
+        <w:t>사용할 수 있도록 한다.</w:t>
+      </w:r>
+      <w:r>
+        <w:rPr>
+          <w:bCs/>
+          <w:sz w:val="22"/>
+          <w:szCs w:val="24"/>
+        </w:rPr>
+        <w:t xml:space="preserve"> </w:t>
+      </w:r>
+      <w:r>
+        <w:rPr>
+          <w:rFonts w:hint="eastAsia"/>
+          <w:bCs/>
+          <w:sz w:val="22"/>
+          <w:szCs w:val="24"/>
+        </w:rPr>
+        <w:t xml:space="preserve">이는 부모 프로세스가 </w:t>
+      </w:r>
+      <w:r>
+        <w:rPr>
+          <w:bCs/>
+          <w:sz w:val="22"/>
+          <w:szCs w:val="24"/>
+        </w:rPr>
+        <w:t>pipeline</w:t>
+      </w:r>
+      <w:r>
+        <w:rPr>
+          <w:rFonts w:hint="eastAsia"/>
+          <w:bCs/>
+          <w:sz w:val="22"/>
+          <w:szCs w:val="24"/>
+        </w:rPr>
+        <w:t>의 각 명령에 대하여 자식 프로세스를 생성하</w:t>
+      </w:r>
+      <w:r>
+        <w:rPr>
+          <w:rFonts w:hint="eastAsia"/>
+          <w:bCs/>
+          <w:sz w:val="22"/>
+          <w:szCs w:val="24"/>
+        </w:rPr>
+        <w:t>고,</w:t>
+      </w:r>
+      <w:r>
+        <w:rPr>
+          <w:bCs/>
+          <w:sz w:val="22"/>
+          <w:szCs w:val="24"/>
+        </w:rPr>
+        <w:t xml:space="preserve"> </w:t>
+      </w:r>
+      <w:r>
+        <w:rPr>
+          <w:rFonts w:hint="eastAsia"/>
+          <w:bCs/>
+          <w:sz w:val="22"/>
+          <w:szCs w:val="24"/>
+        </w:rPr>
+        <w:t xml:space="preserve">각 자식 프로세스는 </w:t>
+      </w:r>
+      <w:r>
+        <w:rPr>
+          <w:bCs/>
+          <w:sz w:val="22"/>
+          <w:szCs w:val="24"/>
+        </w:rPr>
+        <w:t>dup2()</w:t>
+      </w:r>
+      <w:r>
+        <w:rPr>
+          <w:rFonts w:hint="eastAsia"/>
+          <w:bCs/>
+          <w:sz w:val="22"/>
+          <w:szCs w:val="24"/>
+        </w:rPr>
+        <w:t>라는</w:t>
+      </w:r>
+      <w:r>
+        <w:rPr>
+          <w:bCs/>
+          <w:sz w:val="22"/>
+          <w:szCs w:val="24"/>
+        </w:rPr>
+        <w:t xml:space="preserve"> system call</w:t>
+      </w:r>
+      <w:r>
+        <w:rPr>
+          <w:rFonts w:hint="eastAsia"/>
+          <w:bCs/>
+          <w:sz w:val="22"/>
+          <w:szCs w:val="24"/>
+        </w:rPr>
+        <w:t>을 통해 입출력이 연결 및 전달되면서 수행된다.</w:t>
+      </w:r>
+    </w:p>
+    <w:p>
+      <w:pPr>
+        <w:pStyle w:val="a3"/>
+        <w:numPr>
+          <w:ilvl w:val="0"/>
+          <w:numId w:val="4"/>
+        </w:numPr>
+        <w:ind w:leftChars="0"/>
+        <w:rPr>
+          <w:bCs/>
+          <w:sz w:val="22"/>
+          <w:szCs w:val="24"/>
+        </w:rPr>
+      </w:pPr>
+      <w:r>
+        <w:rPr>
+          <w:bCs/>
+          <w:sz w:val="22"/>
+          <w:szCs w:val="24"/>
+        </w:rPr>
+        <w:t>P</w:t>
+      </w:r>
+      <w:r>
+        <w:rPr>
+          <w:rFonts w:hint="eastAsia"/>
+          <w:bCs/>
+          <w:sz w:val="22"/>
+          <w:szCs w:val="24"/>
+        </w:rPr>
         <w:t>hase 3</w:t>
+      </w:r>
+    </w:p>
+    <w:p>
+      <w:pPr>
+        <w:pStyle w:val="a3"/>
+        <w:ind w:leftChars="0" w:left="1211"/>
+        <w:rPr>
+          <w:rFonts w:hint="eastAsia"/>
+          <w:bCs/>
+          <w:sz w:val="22"/>
+          <w:szCs w:val="24"/>
+        </w:rPr>
+      </w:pPr>
+      <w:r>
+        <w:rPr>
+          <w:rFonts w:hint="eastAsia"/>
+          <w:bCs/>
+          <w:sz w:val="22"/>
+          <w:szCs w:val="24"/>
+        </w:rPr>
+        <w:t>F</w:t>
+      </w:r>
+      <w:r>
+        <w:rPr>
+          <w:bCs/>
+          <w:sz w:val="22"/>
+          <w:szCs w:val="24"/>
+        </w:rPr>
+        <w:t>oreground</w:t>
+      </w:r>
+      <w:r>
+        <w:rPr>
+          <w:bCs/>
+          <w:sz w:val="22"/>
+          <w:szCs w:val="24"/>
+        </w:rPr>
+        <w:t xml:space="preserve"> job</w:t>
+      </w:r>
+      <w:r>
+        <w:rPr>
+          <w:rFonts w:hint="eastAsia"/>
+          <w:bCs/>
+          <w:sz w:val="22"/>
+          <w:szCs w:val="24"/>
+        </w:rPr>
+        <w:t>,</w:t>
+      </w:r>
+      <w:r>
+        <w:rPr>
+          <w:bCs/>
+          <w:sz w:val="22"/>
+          <w:szCs w:val="24"/>
+        </w:rPr>
+        <w:t xml:space="preserve"> b</w:t>
+      </w:r>
+      <w:r>
+        <w:rPr>
+          <w:bCs/>
+          <w:sz w:val="22"/>
+          <w:szCs w:val="24"/>
+        </w:rPr>
+        <w:t xml:space="preserve">ackground </w:t>
+      </w:r>
+      <w:r>
+        <w:rPr>
+          <w:rFonts w:hint="eastAsia"/>
+          <w:bCs/>
+          <w:sz w:val="22"/>
+          <w:szCs w:val="24"/>
+        </w:rPr>
+        <w:t>j</w:t>
+      </w:r>
+      <w:r>
+        <w:rPr>
+          <w:bCs/>
+          <w:sz w:val="22"/>
+          <w:szCs w:val="24"/>
+        </w:rPr>
+        <w:t>ob</w:t>
+      </w:r>
+      <w:r>
+        <w:rPr>
+          <w:rFonts w:hint="eastAsia"/>
+          <w:bCs/>
+          <w:sz w:val="22"/>
+          <w:szCs w:val="24"/>
+        </w:rPr>
+        <w:t xml:space="preserve"> 간의 이동과 </w:t>
+      </w:r>
+      <w:r>
+        <w:rPr>
+          <w:bCs/>
+          <w:sz w:val="22"/>
+          <w:szCs w:val="24"/>
+        </w:rPr>
+        <w:t xml:space="preserve">RUNNING, STOPPED, TERMINATED </w:t>
+      </w:r>
+      <w:r>
+        <w:rPr>
+          <w:rFonts w:hint="eastAsia"/>
+          <w:bCs/>
+          <w:sz w:val="22"/>
+          <w:szCs w:val="24"/>
+        </w:rPr>
+        <w:t>등의 프로세스 상태</w:t>
+      </w:r>
+      <w:r>
+        <w:rPr>
+          <w:rFonts w:hint="eastAsia"/>
+          <w:bCs/>
+          <w:sz w:val="22"/>
+          <w:szCs w:val="24"/>
+        </w:rPr>
+        <w:t>를</w:t>
+      </w:r>
+      <w:r>
+        <w:rPr>
+          <w:rFonts w:hint="eastAsia"/>
+          <w:bCs/>
+          <w:sz w:val="22"/>
+          <w:szCs w:val="24"/>
+        </w:rPr>
+        <w:t xml:space="preserve"> 제어할 수 있는</w:t>
+      </w:r>
+      <w:r>
+        <w:rPr>
+          <w:rFonts w:hint="eastAsia"/>
+          <w:bCs/>
+          <w:sz w:val="22"/>
+          <w:szCs w:val="24"/>
+        </w:rPr>
+        <w:t xml:space="preserve"> 명령어</w:t>
+      </w:r>
+      <w:r>
+        <w:rPr>
+          <w:rFonts w:hint="eastAsia"/>
+          <w:bCs/>
+          <w:sz w:val="22"/>
+          <w:szCs w:val="24"/>
+        </w:rPr>
+        <w:t xml:space="preserve">인 </w:t>
+      </w:r>
+      <w:r>
+        <w:rPr>
+          <w:bCs/>
+          <w:sz w:val="22"/>
+          <w:szCs w:val="24"/>
+        </w:rPr>
+        <w:t xml:space="preserve">jobs, </w:t>
+      </w:r>
+      <w:proofErr w:type="spellStart"/>
+      <w:r>
+        <w:rPr>
+          <w:bCs/>
+          <w:sz w:val="22"/>
+          <w:szCs w:val="24"/>
+        </w:rPr>
+        <w:t>bg</w:t>
+      </w:r>
+      <w:proofErr w:type="spellEnd"/>
+      <w:r>
+        <w:rPr>
+          <w:bCs/>
+          <w:sz w:val="22"/>
+          <w:szCs w:val="24"/>
+        </w:rPr>
+        <w:t xml:space="preserve">, </w:t>
+      </w:r>
+      <w:proofErr w:type="spellStart"/>
+      <w:r>
+        <w:rPr>
+          <w:bCs/>
+          <w:sz w:val="22"/>
+          <w:szCs w:val="24"/>
+        </w:rPr>
+        <w:t>fg</w:t>
+      </w:r>
+      <w:proofErr w:type="spellEnd"/>
+      <w:r>
+        <w:rPr>
+          <w:bCs/>
+          <w:sz w:val="22"/>
+          <w:szCs w:val="24"/>
+        </w:rPr>
+        <w:t>, kill</w:t>
+      </w:r>
+      <w:r>
+        <w:rPr>
+          <w:rFonts w:hint="eastAsia"/>
+          <w:bCs/>
+          <w:sz w:val="22"/>
+          <w:szCs w:val="24"/>
+        </w:rPr>
+        <w:t>을</w:t>
+      </w:r>
+      <w:r>
+        <w:rPr>
+          <w:rFonts w:hint="eastAsia"/>
+          <w:bCs/>
+          <w:sz w:val="22"/>
+          <w:szCs w:val="24"/>
+        </w:rPr>
+        <w:t xml:space="preserve"> 구현</w:t>
+      </w:r>
+      <w:r>
+        <w:rPr>
+          <w:rFonts w:hint="eastAsia"/>
+          <w:bCs/>
+          <w:sz w:val="22"/>
+          <w:szCs w:val="24"/>
+        </w:rPr>
+        <w:t>한다.</w:t>
+      </w:r>
+      <w:r>
+        <w:rPr>
+          <w:bCs/>
+          <w:sz w:val="22"/>
+          <w:szCs w:val="24"/>
+        </w:rPr>
+        <w:t xml:space="preserve"> </w:t>
+      </w:r>
+      <w:r>
+        <w:rPr>
+          <w:rFonts w:hint="eastAsia"/>
+          <w:bCs/>
+          <w:sz w:val="22"/>
+          <w:szCs w:val="24"/>
+        </w:rPr>
+        <w:t>여기서</w:t>
+      </w:r>
+      <w:r>
+        <w:rPr>
+          <w:rFonts w:hint="eastAsia"/>
+          <w:bCs/>
+          <w:sz w:val="22"/>
+          <w:szCs w:val="24"/>
+        </w:rPr>
+        <w:t>,</w:t>
+      </w:r>
+      <w:r>
+        <w:rPr>
+          <w:bCs/>
+          <w:sz w:val="22"/>
+          <w:szCs w:val="24"/>
+        </w:rPr>
+        <w:t xml:space="preserve"> background proce</w:t>
+      </w:r>
+      <w:r>
+        <w:rPr>
+          <w:bCs/>
+          <w:sz w:val="22"/>
+          <w:szCs w:val="24"/>
+        </w:rPr>
+        <w:t>ss</w:t>
+      </w:r>
+      <w:r>
+        <w:rPr>
+          <w:rFonts w:hint="eastAsia"/>
+          <w:bCs/>
+          <w:sz w:val="22"/>
+          <w:szCs w:val="24"/>
+        </w:rPr>
+        <w:t xml:space="preserve">가 종료되었을 때 이를 </w:t>
+      </w:r>
+      <w:r>
+        <w:rPr>
+          <w:bCs/>
+          <w:sz w:val="22"/>
+          <w:szCs w:val="24"/>
+        </w:rPr>
+        <w:t>reaping</w:t>
+      </w:r>
+      <w:r>
+        <w:rPr>
+          <w:rFonts w:hint="eastAsia"/>
+          <w:bCs/>
+          <w:sz w:val="22"/>
+          <w:szCs w:val="24"/>
+        </w:rPr>
+        <w:t>할 수 있어야 한다.</w:t>
       </w:r>
     </w:p>
     <w:p>
@@ -532,7 +1864,25 @@
           <w:sz w:val="22"/>
           <w:szCs w:val="24"/>
         </w:rPr>
-        <w:t>개발 내용</w:t>
+        <w:t>개발</w:t>
+      </w:r>
+      <w:r>
+        <w:rPr>
+          <w:rFonts w:hint="eastAsia"/>
+          <w:b/>
+          <w:sz w:val="22"/>
+          <w:szCs w:val="24"/>
+        </w:rPr>
+        <w:t xml:space="preserve"> </w:t>
+      </w:r>
+      <w:r>
+        <w:rPr>
+          <w:rFonts w:hint="eastAsia"/>
+          <w:b/>
+          <w:sz w:val="22"/>
+          <w:szCs w:val="24"/>
+        </w:rPr>
+        <w:t>내용</w:t>
       </w:r>
     </w:p>
     <w:p>
@@ -558,7 +1908,47 @@
           <w:sz w:val="22"/>
           <w:szCs w:val="24"/>
         </w:rPr>
-        <w:t>아래 항목의 내용</w:t>
+        <w:t>아래</w:t>
+      </w:r>
+      <w:r>
+        <w:rPr>
+          <w:rFonts w:hint="eastAsia"/>
+          <w:b/>
+          <w:color w:val="5B9BD5"/>
+          <w:sz w:val="22"/>
+          <w:szCs w:val="24"/>
+        </w:rPr>
+        <w:t xml:space="preserve"> </w:t>
+      </w:r>
+      <w:r>
+        <w:rPr>
+          <w:rFonts w:hint="eastAsia"/>
+          <w:b/>
+          <w:color w:val="5B9BD5"/>
+          <w:sz w:val="22"/>
+          <w:szCs w:val="24"/>
+        </w:rPr>
+        <w:t>항목의</w:t>
+      </w:r>
+      <w:r>
+        <w:rPr>
+          <w:rFonts w:hint="eastAsia"/>
+          <w:b/>
+          <w:color w:val="5B9BD5"/>
+          <w:sz w:val="22"/>
+          <w:szCs w:val="24"/>
+        </w:rPr>
+        <w:t xml:space="preserve"> </w:t>
+      </w:r>
+      <w:r>
+        <w:rPr>
+          <w:rFonts w:hint="eastAsia"/>
+          <w:b/>
+          <w:color w:val="5B9BD5"/>
+          <w:sz w:val="22"/>
+          <w:szCs w:val="24"/>
+        </w:rPr>
+        <w:t>내용</w:t>
       </w:r>
       <w:r>
         <w:rPr>
@@ -579,7 +1969,17 @@
           <w:sz w:val="22"/>
           <w:szCs w:val="24"/>
         </w:rPr>
-        <w:t xml:space="preserve"> 서술</w:t>
+        <w:t xml:space="preserve"> </w:t>
+      </w:r>
+      <w:r>
+        <w:rPr>
+          <w:rFonts w:hint="eastAsia"/>
+          <w:b/>
+          <w:color w:val="5B9BD5"/>
+          <w:sz w:val="22"/>
+          <w:szCs w:val="24"/>
+        </w:rPr>
+        <w:t>서술</w:t>
       </w:r>
     </w:p>
     <w:p>
@@ -604,6 +2004,7 @@
           <w:sz w:val="22"/>
           <w:szCs w:val="24"/>
         </w:rPr>
+        <w:lastRenderedPageBreak/>
         <w:t>(</w:t>
       </w:r>
       <w:r>
@@ -614,7 +2015,187 @@
           <w:sz w:val="22"/>
           <w:szCs w:val="24"/>
         </w:rPr>
-        <w:t>기타 내용은 서술하지 않아도 됨. 코드 복사 붙여 넣기 금지</w:t>
+        <w:t>기타</w:t>
+      </w:r>
+      <w:r>
+        <w:rPr>
+          <w:rFonts w:hint="eastAsia"/>
+          <w:b/>
+          <w:color w:val="5B9BD5"/>
+          <w:sz w:val="22"/>
+          <w:szCs w:val="24"/>
+        </w:rPr>
+        <w:t xml:space="preserve"> </w:t>
+      </w:r>
+      <w:r>
+        <w:rPr>
+          <w:rFonts w:hint="eastAsia"/>
+          <w:b/>
+          <w:color w:val="5B9BD5"/>
+          <w:sz w:val="22"/>
+          <w:szCs w:val="24"/>
+        </w:rPr>
+        <w:t>내용은</w:t>
+      </w:r>
+      <w:r>
+        <w:rPr>
+          <w:rFonts w:hint="eastAsia"/>
+          <w:b/>
+          <w:color w:val="5B9BD5"/>
+          <w:sz w:val="22"/>
+          <w:szCs w:val="24"/>
+        </w:rPr>
+        <w:t xml:space="preserve"> </w:t>
+      </w:r>
+      <w:r>
+        <w:rPr>
+          <w:rFonts w:hint="eastAsia"/>
+          <w:b/>
+          <w:color w:val="5B9BD5"/>
+          <w:sz w:val="22"/>
+          <w:szCs w:val="24"/>
+        </w:rPr>
+        <w:t>서술하지</w:t>
+      </w:r>
+      <w:r>
+        <w:rPr>
+          <w:rFonts w:hint="eastAsia"/>
+          <w:b/>
+          <w:color w:val="5B9BD5"/>
+          <w:sz w:val="22"/>
+          <w:szCs w:val="24"/>
+        </w:rPr>
+        <w:t xml:space="preserve"> </w:t>
+      </w:r>
+      <w:r>
+        <w:rPr>
+          <w:rFonts w:hint="eastAsia"/>
+          <w:b/>
+          <w:color w:val="5B9BD5"/>
+          <w:sz w:val="22"/>
+          <w:szCs w:val="24"/>
+        </w:rPr>
+        <w:t>않아도</w:t>
+      </w:r>
+      <w:r>
+        <w:rPr>
+          <w:rFonts w:hint="eastAsia"/>
+          <w:b/>
+          <w:color w:val="5B9BD5"/>
+          <w:sz w:val="22"/>
+          <w:szCs w:val="24"/>
+        </w:rPr>
+        <w:t xml:space="preserve"> </w:t>
+      </w:r>
+      <w:r>
+        <w:rPr>
+          <w:rFonts w:hint="eastAsia"/>
+          <w:b/>
+          <w:color w:val="5B9BD5"/>
+          <w:sz w:val="22"/>
+          <w:szCs w:val="24"/>
+        </w:rPr>
+        <w:t>됨</w:t>
+      </w:r>
+      <w:r>
+        <w:rPr>
+          <w:rFonts w:hint="eastAsia"/>
+          <w:b/>
+          <w:color w:val="5B9BD5"/>
+          <w:sz w:val="22"/>
+          <w:szCs w:val="24"/>
+        </w:rPr>
+        <w:t xml:space="preserve">. </w:t>
+      </w:r>
+      <w:r>
+        <w:rPr>
+          <w:rFonts w:hint="eastAsia"/>
+          <w:b/>
+          <w:color w:val="5B9BD5"/>
+          <w:sz w:val="22"/>
+          <w:szCs w:val="24"/>
+        </w:rPr>
+        <w:t>코드</w:t>
+      </w:r>
+      <w:r>
+        <w:rPr>
+          <w:rFonts w:hint="eastAsia"/>
+          <w:b/>
+          <w:color w:val="5B9BD5"/>
+          <w:sz w:val="22"/>
+          <w:szCs w:val="24"/>
+        </w:rPr>
+        <w:t xml:space="preserve"> </w:t>
+      </w:r>
+      <w:r>
+        <w:rPr>
+          <w:rFonts w:hint="eastAsia"/>
+          <w:b/>
+          <w:color w:val="5B9BD5"/>
+          <w:sz w:val="22"/>
+          <w:szCs w:val="24"/>
+        </w:rPr>
+        <w:t>복사</w:t>
+      </w:r>
+      <w:r>
+        <w:rPr>
+          <w:rFonts w:hint="eastAsia"/>
+          <w:b/>
+          <w:color w:val="5B9BD5"/>
+          <w:sz w:val="22"/>
+          <w:szCs w:val="24"/>
+        </w:rPr>
+        <w:t xml:space="preserve"> </w:t>
+      </w:r>
+      <w:r>
+        <w:rPr>
+          <w:rFonts w:hint="eastAsia"/>
+          <w:b/>
+          <w:color w:val="5B9BD5"/>
+          <w:sz w:val="22"/>
+          <w:szCs w:val="24"/>
+        </w:rPr>
+        <w:t>붙여</w:t>
+      </w:r>
+      <w:r>
+        <w:rPr>
+          <w:rFonts w:hint="eastAsia"/>
+          <w:b/>
+          <w:color w:val="5B9BD5"/>
+          <w:sz w:val="22"/>
+          <w:szCs w:val="24"/>
+        </w:rPr>
+        <w:t xml:space="preserve"> </w:t>
+      </w:r>
+      <w:r>
+        <w:rPr>
+          <w:rFonts w:hint="eastAsia"/>
+          <w:b/>
+          <w:color w:val="5B9BD5"/>
+          <w:sz w:val="22"/>
+          <w:szCs w:val="24"/>
+        </w:rPr>
+        <w:t>넣기</w:t>
+      </w:r>
+      <w:r>
+        <w:rPr>
+          <w:rFonts w:hint="eastAsia"/>
+          <w:b/>
+          <w:color w:val="5B9BD5"/>
+          <w:sz w:val="22"/>
+          <w:szCs w:val="24"/>
+        </w:rPr>
+        <w:t xml:space="preserve"> </w:t>
+      </w:r>
+      <w:r>
+        <w:rPr>
+          <w:rFonts w:hint="eastAsia"/>
+          <w:b/>
+          <w:color w:val="5B9BD5"/>
+          <w:sz w:val="22"/>
+          <w:szCs w:val="24"/>
+        </w:rPr>
+        <w:t>금지</w:t>
       </w:r>
       <w:r>
         <w:rPr>
@@ -682,8 +2263,137 @@
           <w:sz w:val="22"/>
           <w:szCs w:val="24"/>
         </w:rPr>
-        <w:t>fork를 통해서 child process를 생성하는 부분에 대해서 설명</w:t>
-      </w:r>
+        <w:t>fork</w:t>
+      </w:r>
+      <w:r>
+        <w:rPr>
+          <w:rFonts w:hint="eastAsia"/>
+          <w:bCs/>
+          <w:sz w:val="22"/>
+          <w:szCs w:val="24"/>
+        </w:rPr>
+        <w:t>를</w:t>
+      </w:r>
+      <w:r>
+        <w:rPr>
+          <w:rFonts w:hint="eastAsia"/>
+          <w:bCs/>
+          <w:sz w:val="22"/>
+          <w:szCs w:val="24"/>
+        </w:rPr>
+        <w:t xml:space="preserve"> </w:t>
+      </w:r>
+      <w:r>
+        <w:rPr>
+          <w:rFonts w:hint="eastAsia"/>
+          <w:bCs/>
+          <w:sz w:val="22"/>
+          <w:szCs w:val="24"/>
+        </w:rPr>
+        <w:t>통해서</w:t>
+      </w:r>
+      <w:r>
+        <w:rPr>
+          <w:rFonts w:hint="eastAsia"/>
+          <w:bCs/>
+          <w:sz w:val="22"/>
+          <w:szCs w:val="24"/>
+        </w:rPr>
+        <w:t xml:space="preserve"> child process</w:t>
+      </w:r>
+      <w:r>
+        <w:rPr>
+          <w:rFonts w:hint="eastAsia"/>
+          <w:bCs/>
+          <w:sz w:val="22"/>
+          <w:szCs w:val="24"/>
+        </w:rPr>
+        <w:t>를</w:t>
+      </w:r>
+      <w:r>
+        <w:rPr>
+          <w:rFonts w:hint="eastAsia"/>
+          <w:bCs/>
+          <w:sz w:val="22"/>
+          <w:szCs w:val="24"/>
+        </w:rPr>
+        <w:t xml:space="preserve"> </w:t>
+      </w:r>
+      <w:r>
+        <w:rPr>
+          <w:rFonts w:hint="eastAsia"/>
+          <w:bCs/>
+          <w:sz w:val="22"/>
+          <w:szCs w:val="24"/>
+        </w:rPr>
+        <w:t>생성하는</w:t>
+      </w:r>
+      <w:r>
+        <w:rPr>
+          <w:rFonts w:hint="eastAsia"/>
+          <w:bCs/>
+          <w:sz w:val="22"/>
+          <w:szCs w:val="24"/>
+        </w:rPr>
+        <w:t xml:space="preserve"> </w:t>
+      </w:r>
+      <w:r>
+        <w:rPr>
+          <w:rFonts w:hint="eastAsia"/>
+          <w:bCs/>
+          <w:sz w:val="22"/>
+          <w:szCs w:val="24"/>
+        </w:rPr>
+        <w:t>부분에</w:t>
+      </w:r>
+      <w:r>
+        <w:rPr>
+          <w:rFonts w:hint="eastAsia"/>
+          <w:bCs/>
+          <w:sz w:val="22"/>
+          <w:szCs w:val="24"/>
+        </w:rPr>
+        <w:t xml:space="preserve"> </w:t>
+      </w:r>
+      <w:r>
+        <w:rPr>
+          <w:rFonts w:hint="eastAsia"/>
+          <w:bCs/>
+          <w:sz w:val="22"/>
+          <w:szCs w:val="24"/>
+        </w:rPr>
+        <w:t>대해서</w:t>
+      </w:r>
+      <w:r>
+        <w:rPr>
+          <w:rFonts w:hint="eastAsia"/>
+          <w:bCs/>
+          <w:sz w:val="22"/>
+          <w:szCs w:val="24"/>
+        </w:rPr>
+        <w:t xml:space="preserve"> </w:t>
+      </w:r>
+      <w:r>
+        <w:rPr>
+          <w:rFonts w:hint="eastAsia"/>
+          <w:bCs/>
+          <w:sz w:val="22"/>
+          <w:szCs w:val="24"/>
+        </w:rPr>
+        <w:t>설명</w:t>
+      </w:r>
+    </w:p>
+    <w:p>
+      <w:pPr>
+        <w:pStyle w:val="a3"/>
+        <w:ind w:leftChars="0" w:left="1200"/>
+        <w:rPr>
+          <w:rFonts w:hint="eastAsia"/>
+          <w:bCs/>
+          <w:sz w:val="22"/>
+          <w:szCs w:val="24"/>
+        </w:rPr>
+      </w:pPr>
     </w:p>
     <w:p>
       <w:pPr>
@@ -706,8 +2416,163 @@
           <w:sz w:val="22"/>
           <w:szCs w:val="24"/>
         </w:rPr>
-        <w:t>connection을 종료할 때 parent process에게 signal을 보내는 signal handling하는 방법 &amp; flow</w:t>
-      </w:r>
+        <w:t>connection</w:t>
+      </w:r>
+      <w:r>
+        <w:rPr>
+          <w:rFonts w:hint="eastAsia"/>
+          <w:bCs/>
+          <w:sz w:val="22"/>
+          <w:szCs w:val="24"/>
+        </w:rPr>
+        <w:t>을</w:t>
+      </w:r>
+      <w:r>
+        <w:rPr>
+          <w:rFonts w:hint="eastAsia"/>
+          <w:bCs/>
+          <w:sz w:val="22"/>
+          <w:szCs w:val="24"/>
+        </w:rPr>
+        <w:t xml:space="preserve"> </w:t>
+      </w:r>
+      <w:r>
+        <w:rPr>
+          <w:rFonts w:hint="eastAsia"/>
+          <w:bCs/>
+          <w:sz w:val="22"/>
+          <w:szCs w:val="24"/>
+        </w:rPr>
+        <w:t>종료할</w:t>
+      </w:r>
+      <w:r>
+        <w:rPr>
+          <w:rFonts w:hint="eastAsia"/>
+          <w:bCs/>
+          <w:sz w:val="22"/>
+          <w:szCs w:val="24"/>
+        </w:rPr>
+        <w:t xml:space="preserve"> </w:t>
+      </w:r>
+      <w:r>
+        <w:rPr>
+          <w:rFonts w:hint="eastAsia"/>
+          <w:bCs/>
+          <w:sz w:val="22"/>
+          <w:szCs w:val="24"/>
+        </w:rPr>
+        <w:t>때</w:t>
+      </w:r>
+      <w:r>
+        <w:rPr>
+          <w:rFonts w:hint="eastAsia"/>
+          <w:bCs/>
+          <w:sz w:val="22"/>
+          <w:szCs w:val="24"/>
+        </w:rPr>
+        <w:t xml:space="preserve"> parent process</w:t>
+      </w:r>
+      <w:r>
+        <w:rPr>
+          <w:rFonts w:hint="eastAsia"/>
+          <w:bCs/>
+          <w:sz w:val="22"/>
+          <w:szCs w:val="24"/>
+        </w:rPr>
+        <w:t>에게</w:t>
+      </w:r>
+      <w:r>
+        <w:rPr>
+          <w:rFonts w:hint="eastAsia"/>
+          <w:bCs/>
+          <w:sz w:val="22"/>
+          <w:szCs w:val="24"/>
+        </w:rPr>
+        <w:t xml:space="preserve"> signal</w:t>
+      </w:r>
+      <w:r>
+        <w:rPr>
+          <w:rFonts w:hint="eastAsia"/>
+          <w:bCs/>
+          <w:sz w:val="22"/>
+          <w:szCs w:val="24"/>
+        </w:rPr>
+        <w:t>을</w:t>
+      </w:r>
+      <w:r>
+        <w:rPr>
+          <w:rFonts w:hint="eastAsia"/>
+          <w:bCs/>
+          <w:sz w:val="22"/>
+          <w:szCs w:val="24"/>
+        </w:rPr>
+        <w:t xml:space="preserve"> </w:t>
+      </w:r>
+      <w:r>
+        <w:rPr>
+          <w:rFonts w:hint="eastAsia"/>
+          <w:bCs/>
+          <w:sz w:val="22"/>
+          <w:szCs w:val="24"/>
+        </w:rPr>
+        <w:t>보내는</w:t>
+      </w:r>
+      <w:r>
+        <w:rPr>
+          <w:rFonts w:hint="eastAsia"/>
+          <w:bCs/>
+          <w:sz w:val="22"/>
+          <w:szCs w:val="24"/>
+        </w:rPr>
+        <w:t xml:space="preserve"> signal handling</w:t>
+      </w:r>
+      <w:r>
+        <w:rPr>
+          <w:rFonts w:hint="eastAsia"/>
+          <w:bCs/>
+          <w:sz w:val="22"/>
+          <w:szCs w:val="24"/>
+        </w:rPr>
+        <w:t>하는</w:t>
+      </w:r>
+      <w:r>
+        <w:rPr>
+          <w:rFonts w:hint="eastAsia"/>
+          <w:bCs/>
+          <w:sz w:val="22"/>
+          <w:szCs w:val="24"/>
+        </w:rPr>
+        <w:t xml:space="preserve"> </w:t>
+      </w:r>
+      <w:r>
+        <w:rPr>
+          <w:rFonts w:hint="eastAsia"/>
+          <w:bCs/>
+          <w:sz w:val="22"/>
+          <w:szCs w:val="24"/>
+        </w:rPr>
+        <w:t>방법</w:t>
+      </w:r>
+      <w:r>
+        <w:rPr>
+          <w:rFonts w:hint="eastAsia"/>
+          <w:bCs/>
+          <w:sz w:val="22"/>
+          <w:szCs w:val="24"/>
+        </w:rPr>
+        <w:t xml:space="preserve"> &amp; flow</w:t>
+      </w:r>
+    </w:p>
+    <w:p>
+      <w:pPr>
+        <w:ind w:left="1200"/>
+        <w:rPr>
+          <w:rFonts w:hint="eastAsia"/>
+          <w:bCs/>
+          <w:sz w:val="22"/>
+          <w:szCs w:val="24"/>
+        </w:rPr>
+      </w:pPr>
     </w:p>
     <w:p>
       <w:pPr>
@@ -732,7 +2597,17 @@
           <w:sz w:val="22"/>
           <w:szCs w:val="24"/>
         </w:rPr>
-        <w:t>Phase2 (pipelining)</w:t>
+        <w:t>P</w:t>
+      </w:r>
+      <w:r>
+        <w:rPr>
+          <w:rFonts w:hint="eastAsia"/>
+          <w:b/>
+          <w:bCs/>
+          <w:sz w:val="22"/>
+          <w:szCs w:val="24"/>
+        </w:rPr>
+        <w:t>hase2 (pipelining)</w:t>
       </w:r>
     </w:p>
     <w:p>
@@ -798,7 +2673,115 @@
           <w:sz w:val="22"/>
           <w:szCs w:val="24"/>
         </w:rPr>
-        <w:t xml:space="preserve"> )을 구현한 부분에 대해서 간략히 설명 (design &amp; implementation)</w:t>
+        <w:t xml:space="preserve"> )</w:t>
+      </w:r>
+      <w:r>
+        <w:rPr>
+          <w:rFonts w:hint="eastAsia"/>
+          <w:bCs/>
+          <w:sz w:val="22"/>
+          <w:szCs w:val="24"/>
+        </w:rPr>
+        <w:t>을</w:t>
+      </w:r>
+      <w:r>
+        <w:rPr>
+          <w:rFonts w:hint="eastAsia"/>
+          <w:bCs/>
+          <w:sz w:val="22"/>
+          <w:szCs w:val="24"/>
+        </w:rPr>
+        <w:t xml:space="preserve"> </w:t>
+      </w:r>
+      <w:r>
+        <w:rPr>
+          <w:rFonts w:hint="eastAsia"/>
+          <w:bCs/>
+          <w:sz w:val="22"/>
+          <w:szCs w:val="24"/>
+        </w:rPr>
+        <w:t>구현한</w:t>
+      </w:r>
+      <w:r>
+        <w:rPr>
+          <w:rFonts w:hint="eastAsia"/>
+          <w:bCs/>
+          <w:sz w:val="22"/>
+          <w:szCs w:val="24"/>
+        </w:rPr>
+        <w:t xml:space="preserve"> </w:t>
+      </w:r>
+      <w:r>
+        <w:rPr>
+          <w:rFonts w:hint="eastAsia"/>
+          <w:bCs/>
+          <w:sz w:val="22"/>
+          <w:szCs w:val="24"/>
+        </w:rPr>
+        <w:t>부분에</w:t>
+      </w:r>
+      <w:r>
+        <w:rPr>
+          <w:rFonts w:hint="eastAsia"/>
+          <w:bCs/>
+          <w:sz w:val="22"/>
+          <w:szCs w:val="24"/>
+        </w:rPr>
+        <w:t xml:space="preserve"> </w:t>
+      </w:r>
+      <w:r>
+        <w:rPr>
+          <w:rFonts w:hint="eastAsia"/>
+          <w:bCs/>
+          <w:sz w:val="22"/>
+          <w:szCs w:val="24"/>
+        </w:rPr>
+        <w:t>대해서</w:t>
+      </w:r>
+      <w:r>
+        <w:rPr>
+          <w:rFonts w:hint="eastAsia"/>
+          <w:bCs/>
+          <w:sz w:val="22"/>
+          <w:szCs w:val="24"/>
+        </w:rPr>
+        <w:t xml:space="preserve"> </w:t>
+      </w:r>
+      <w:r>
+        <w:rPr>
+          <w:rFonts w:hint="eastAsia"/>
+          <w:bCs/>
+          <w:sz w:val="22"/>
+          <w:szCs w:val="24"/>
+        </w:rPr>
+        <w:t>간략히</w:t>
+      </w:r>
+      <w:r>
+        <w:rPr>
+          <w:rFonts w:hint="eastAsia"/>
+          <w:bCs/>
+          <w:sz w:val="22"/>
+          <w:szCs w:val="24"/>
+        </w:rPr>
+        <w:t xml:space="preserve"> </w:t>
+      </w:r>
+      <w:r>
+        <w:rPr>
+          <w:rFonts w:hint="eastAsia"/>
+          <w:bCs/>
+          <w:sz w:val="22"/>
+          <w:szCs w:val="24"/>
+        </w:rPr>
+        <w:t>설명</w:t>
+      </w:r>
+      <w:r>
+        <w:rPr>
+          <w:rFonts w:hint="eastAsia"/>
+          <w:bCs/>
+          <w:sz w:val="22"/>
+          <w:szCs w:val="24"/>
+        </w:rPr>
+        <w:t xml:space="preserve"> (design &amp; implementation)</w:t>
       </w:r>
     </w:p>
     <w:p>
@@ -830,7 +2813,106 @@
           <w:sz w:val="22"/>
           <w:szCs w:val="24"/>
         </w:rPr>
-        <w:t>ipeline 개수에 따라 어떻게 handling했는지에 대한 설명</w:t>
+        <w:t xml:space="preserve">ipeline </w:t>
+      </w:r>
+      <w:r>
+        <w:rPr>
+          <w:rFonts w:hint="eastAsia"/>
+          <w:bCs/>
+          <w:sz w:val="22"/>
+          <w:szCs w:val="24"/>
+        </w:rPr>
+        <w:t>개수에</w:t>
+      </w:r>
+      <w:r>
+        <w:rPr>
+          <w:rFonts w:hint="eastAsia"/>
+          <w:bCs/>
+          <w:sz w:val="22"/>
+          <w:szCs w:val="24"/>
+        </w:rPr>
+        <w:t xml:space="preserve"> </w:t>
+      </w:r>
+      <w:r>
+        <w:rPr>
+          <w:rFonts w:hint="eastAsia"/>
+          <w:bCs/>
+          <w:sz w:val="22"/>
+          <w:szCs w:val="24"/>
+        </w:rPr>
+        <w:t>따라</w:t>
+      </w:r>
+      <w:r>
+        <w:rPr>
+          <w:rFonts w:hint="eastAsia"/>
+          <w:bCs/>
+          <w:sz w:val="22"/>
+          <w:szCs w:val="24"/>
+        </w:rPr>
+        <w:t xml:space="preserve"> </w:t>
+      </w:r>
+      <w:r>
+        <w:rPr>
+          <w:rFonts w:hint="eastAsia"/>
+          <w:bCs/>
+          <w:sz w:val="22"/>
+          <w:szCs w:val="24"/>
+        </w:rPr>
+        <w:t>어떻게</w:t>
+      </w:r>
+      <w:r>
+        <w:rPr>
+          <w:rFonts w:hint="eastAsia"/>
+          <w:bCs/>
+          <w:sz w:val="22"/>
+          <w:szCs w:val="24"/>
+        </w:rPr>
+        <w:t xml:space="preserve"> handling</w:t>
+      </w:r>
+      <w:r>
+        <w:rPr>
+          <w:rFonts w:hint="eastAsia"/>
+          <w:bCs/>
+          <w:sz w:val="22"/>
+          <w:szCs w:val="24"/>
+        </w:rPr>
+        <w:t>했는지에</w:t>
+      </w:r>
+      <w:r>
+        <w:rPr>
+          <w:rFonts w:hint="eastAsia"/>
+          <w:bCs/>
+          <w:sz w:val="22"/>
+          <w:szCs w:val="24"/>
+        </w:rPr>
+        <w:t xml:space="preserve"> </w:t>
+      </w:r>
+      <w:r>
+        <w:rPr>
+          <w:rFonts w:hint="eastAsia"/>
+          <w:bCs/>
+          <w:sz w:val="22"/>
+          <w:szCs w:val="24"/>
+        </w:rPr>
+        <w:t>대한</w:t>
+      </w:r>
+      <w:r>
+        <w:rPr>
+          <w:rFonts w:hint="eastAsia"/>
+          <w:bCs/>
+          <w:sz w:val="22"/>
+          <w:szCs w:val="24"/>
+        </w:rPr>
+        <w:t xml:space="preserve"> </w:t>
+      </w:r>
+      <w:r>
+        <w:rPr>
+          <w:rFonts w:hint="eastAsia"/>
+          <w:bCs/>
+          <w:sz w:val="22"/>
+          <w:szCs w:val="24"/>
+        </w:rPr>
+        <w:t>설명</w:t>
       </w:r>
     </w:p>
     <w:p>
@@ -922,7 +3004,106 @@
           <w:sz w:val="22"/>
           <w:szCs w:val="24"/>
         </w:rPr>
-        <w:t>) process를 구현한 부분에 대해서 간략히 설명</w:t>
+        <w:t>) process</w:t>
+      </w:r>
+      <w:r>
+        <w:rPr>
+          <w:rFonts w:hint="eastAsia"/>
+          <w:bCs/>
+          <w:sz w:val="22"/>
+          <w:szCs w:val="24"/>
+        </w:rPr>
+        <w:t>를</w:t>
+      </w:r>
+      <w:r>
+        <w:rPr>
+          <w:rFonts w:hint="eastAsia"/>
+          <w:bCs/>
+          <w:sz w:val="22"/>
+          <w:szCs w:val="24"/>
+        </w:rPr>
+        <w:t xml:space="preserve"> </w:t>
+      </w:r>
+      <w:r>
+        <w:rPr>
+          <w:rFonts w:hint="eastAsia"/>
+          <w:bCs/>
+          <w:sz w:val="22"/>
+          <w:szCs w:val="24"/>
+        </w:rPr>
+        <w:t>구현한</w:t>
+      </w:r>
+      <w:r>
+        <w:rPr>
+          <w:rFonts w:hint="eastAsia"/>
+          <w:bCs/>
+          <w:sz w:val="22"/>
+          <w:szCs w:val="24"/>
+        </w:rPr>
+        <w:t xml:space="preserve"> </w:t>
+      </w:r>
+      <w:r>
+        <w:rPr>
+          <w:rFonts w:hint="eastAsia"/>
+          <w:bCs/>
+          <w:sz w:val="22"/>
+          <w:szCs w:val="24"/>
+        </w:rPr>
+        <w:t>부분에</w:t>
+      </w:r>
+      <w:r>
+        <w:rPr>
+          <w:rFonts w:hint="eastAsia"/>
+          <w:bCs/>
+          <w:sz w:val="22"/>
+          <w:szCs w:val="24"/>
+        </w:rPr>
+        <w:t xml:space="preserve"> </w:t>
+      </w:r>
+      <w:r>
+        <w:rPr>
+          <w:rFonts w:hint="eastAsia"/>
+          <w:bCs/>
+          <w:sz w:val="22"/>
+          <w:szCs w:val="24"/>
+        </w:rPr>
+        <w:t>대해서</w:t>
+      </w:r>
+      <w:r>
+        <w:rPr>
+          <w:rFonts w:hint="eastAsia"/>
+          <w:bCs/>
+          <w:sz w:val="22"/>
+          <w:szCs w:val="24"/>
+        </w:rPr>
+        <w:t xml:space="preserve"> </w:t>
+      </w:r>
+      <w:r>
+        <w:rPr>
+          <w:rFonts w:hint="eastAsia"/>
+          <w:bCs/>
+          <w:sz w:val="22"/>
+          <w:szCs w:val="24"/>
+        </w:rPr>
+        <w:t>간략히</w:t>
+      </w:r>
+      <w:r>
+        <w:rPr>
+          <w:rFonts w:hint="eastAsia"/>
+          <w:bCs/>
+          <w:sz w:val="22"/>
+          <w:szCs w:val="24"/>
+        </w:rPr>
+        <w:t xml:space="preserve"> </w:t>
+      </w:r>
+      <w:r>
+        <w:rPr>
+          <w:rFonts w:hint="eastAsia"/>
+          <w:bCs/>
+          <w:sz w:val="22"/>
+          <w:szCs w:val="24"/>
+        </w:rPr>
+        <w:t>설명</w:t>
       </w:r>
     </w:p>
     <w:p>
@@ -957,8 +3138,25 @@
           <w:sz w:val="22"/>
           <w:szCs w:val="24"/>
         </w:rPr>
-        <w:lastRenderedPageBreak/>
-        <w:t>개발 방법</w:t>
+        <w:t>개발</w:t>
+      </w:r>
+      <w:r>
+        <w:rPr>
+          <w:rFonts w:hint="eastAsia"/>
+          <w:b/>
+          <w:sz w:val="22"/>
+          <w:szCs w:val="24"/>
+        </w:rPr>
+        <w:t xml:space="preserve"> </w:t>
+      </w:r>
+      <w:r>
+        <w:rPr>
+          <w:rFonts w:hint="eastAsia"/>
+          <w:b/>
+          <w:sz w:val="22"/>
+          <w:szCs w:val="24"/>
+        </w:rPr>
+        <w:t>방법</w:t>
       </w:r>
     </w:p>
     <w:p>
@@ -993,7 +3191,277 @@
           <w:sz w:val="22"/>
           <w:szCs w:val="24"/>
         </w:rPr>
-        <w:t>의 개발 내용을 구현하기 위해 어느 소스코드에 어떤 요소를 추가 또는 수정할 것인지 설명.</w:t>
+        <w:t>의</w:t>
+      </w:r>
+      <w:r>
+        <w:rPr>
+          <w:rFonts w:hint="eastAsia"/>
+          <w:b/>
+          <w:color w:val="5B9BD5"/>
+          <w:sz w:val="22"/>
+          <w:szCs w:val="24"/>
+        </w:rPr>
+        <w:t xml:space="preserve"> </w:t>
+      </w:r>
+      <w:r>
+        <w:rPr>
+          <w:rFonts w:hint="eastAsia"/>
+          <w:b/>
+          <w:color w:val="5B9BD5"/>
+          <w:sz w:val="22"/>
+          <w:szCs w:val="24"/>
+        </w:rPr>
+        <w:t>개발</w:t>
+      </w:r>
+      <w:r>
+        <w:rPr>
+          <w:rFonts w:hint="eastAsia"/>
+          <w:b/>
+          <w:color w:val="5B9BD5"/>
+          <w:sz w:val="22"/>
+          <w:szCs w:val="24"/>
+        </w:rPr>
+        <w:t xml:space="preserve"> </w:t>
+      </w:r>
+      <w:r>
+        <w:rPr>
+          <w:rFonts w:hint="eastAsia"/>
+          <w:b/>
+          <w:color w:val="5B9BD5"/>
+          <w:sz w:val="22"/>
+          <w:szCs w:val="24"/>
+        </w:rPr>
+        <w:t>내용을</w:t>
+      </w:r>
+      <w:r>
+        <w:rPr>
+          <w:rFonts w:hint="eastAsia"/>
+          <w:b/>
+          <w:color w:val="5B9BD5"/>
+          <w:sz w:val="22"/>
+          <w:szCs w:val="24"/>
+        </w:rPr>
+        <w:t xml:space="preserve"> </w:t>
+      </w:r>
+      <w:r>
+        <w:rPr>
+          <w:rFonts w:hint="eastAsia"/>
+          <w:b/>
+          <w:color w:val="5B9BD5"/>
+          <w:sz w:val="22"/>
+          <w:szCs w:val="24"/>
+        </w:rPr>
+        <w:t>구현하기</w:t>
+      </w:r>
+      <w:r>
+        <w:rPr>
+          <w:rFonts w:hint="eastAsia"/>
+          <w:b/>
+          <w:color w:val="5B9BD5"/>
+          <w:sz w:val="22"/>
+          <w:szCs w:val="24"/>
+        </w:rPr>
+        <w:t xml:space="preserve"> </w:t>
+      </w:r>
+      <w:r>
+        <w:rPr>
+          <w:rFonts w:hint="eastAsia"/>
+          <w:b/>
+          <w:color w:val="5B9BD5"/>
+          <w:sz w:val="22"/>
+          <w:szCs w:val="24"/>
+        </w:rPr>
+        <w:t>위해</w:t>
+      </w:r>
+      <w:r>
+        <w:rPr>
+          <w:rFonts w:hint="eastAsia"/>
+          <w:b/>
+          <w:color w:val="5B9BD5"/>
+          <w:sz w:val="22"/>
+          <w:szCs w:val="24"/>
+        </w:rPr>
+        <w:t xml:space="preserve"> </w:t>
+      </w:r>
+      <w:r>
+        <w:rPr>
+          <w:rFonts w:hint="eastAsia"/>
+          <w:b/>
+          <w:color w:val="5B9BD5"/>
+          <w:sz w:val="22"/>
+          <w:szCs w:val="24"/>
+        </w:rPr>
+        <w:t>어느</w:t>
+      </w:r>
+      <w:r>
+        <w:rPr>
+          <w:rFonts w:hint="eastAsia"/>
+          <w:b/>
+          <w:color w:val="5B9BD5"/>
+          <w:sz w:val="22"/>
+          <w:szCs w:val="24"/>
+        </w:rPr>
+        <w:t xml:space="preserve"> </w:t>
+      </w:r>
+      <w:r>
+        <w:rPr>
+          <w:rFonts w:hint="eastAsia"/>
+          <w:b/>
+          <w:color w:val="5B9BD5"/>
+          <w:sz w:val="22"/>
+          <w:szCs w:val="24"/>
+        </w:rPr>
+        <w:t>소스코드에</w:t>
+      </w:r>
+      <w:r>
+        <w:rPr>
+          <w:rFonts w:hint="eastAsia"/>
+          <w:b/>
+          <w:color w:val="5B9BD5"/>
+          <w:sz w:val="22"/>
+          <w:szCs w:val="24"/>
+        </w:rPr>
+        <w:t xml:space="preserve"> </w:t>
+      </w:r>
+      <w:r>
+        <w:rPr>
+          <w:rFonts w:hint="eastAsia"/>
+          <w:b/>
+          <w:color w:val="5B9BD5"/>
+          <w:sz w:val="22"/>
+          <w:szCs w:val="24"/>
+        </w:rPr>
+        <w:t>어떤</w:t>
+      </w:r>
+      <w:r>
+        <w:rPr>
+          <w:rFonts w:hint="eastAsia"/>
+          <w:b/>
+          <w:color w:val="5B9BD5"/>
+          <w:sz w:val="22"/>
+          <w:szCs w:val="24"/>
+        </w:rPr>
+        <w:t xml:space="preserve"> </w:t>
+      </w:r>
+      <w:r>
+        <w:rPr>
+          <w:rFonts w:hint="eastAsia"/>
+          <w:b/>
+          <w:color w:val="5B9BD5"/>
+          <w:sz w:val="22"/>
+          <w:szCs w:val="24"/>
+        </w:rPr>
+        <w:t>요소를</w:t>
+      </w:r>
+      <w:r>
+        <w:rPr>
+          <w:rFonts w:hint="eastAsia"/>
+          <w:b/>
+          <w:color w:val="5B9BD5"/>
+          <w:sz w:val="22"/>
+          <w:szCs w:val="24"/>
+        </w:rPr>
+        <w:t xml:space="preserve"> </w:t>
+      </w:r>
+      <w:r>
+        <w:rPr>
+          <w:rFonts w:hint="eastAsia"/>
+          <w:b/>
+          <w:color w:val="5B9BD5"/>
+          <w:sz w:val="22"/>
+          <w:szCs w:val="24"/>
+        </w:rPr>
+        <w:t>추가</w:t>
+      </w:r>
+      <w:r>
+        <w:rPr>
+          <w:rFonts w:hint="eastAsia"/>
+          <w:b/>
+          <w:color w:val="5B9BD5"/>
+          <w:sz w:val="22"/>
+          <w:szCs w:val="24"/>
+        </w:rPr>
+        <w:t xml:space="preserve"> </w:t>
+      </w:r>
+      <w:r>
+        <w:rPr>
+          <w:rFonts w:hint="eastAsia"/>
+          <w:b/>
+          <w:color w:val="5B9BD5"/>
+          <w:sz w:val="22"/>
+          <w:szCs w:val="24"/>
+        </w:rPr>
+        <w:t>또는</w:t>
+      </w:r>
+      <w:r>
+        <w:rPr>
+          <w:rFonts w:hint="eastAsia"/>
+          <w:b/>
+          <w:color w:val="5B9BD5"/>
+          <w:sz w:val="22"/>
+          <w:szCs w:val="24"/>
+        </w:rPr>
+        <w:t xml:space="preserve"> </w:t>
+      </w:r>
+      <w:r>
+        <w:rPr>
+          <w:rFonts w:hint="eastAsia"/>
+          <w:b/>
+          <w:color w:val="5B9BD5"/>
+          <w:sz w:val="22"/>
+          <w:szCs w:val="24"/>
+        </w:rPr>
+        <w:t>수정할</w:t>
+      </w:r>
+      <w:r>
+        <w:rPr>
+          <w:rFonts w:hint="eastAsia"/>
+          <w:b/>
+          <w:color w:val="5B9BD5"/>
+          <w:sz w:val="22"/>
+          <w:szCs w:val="24"/>
+        </w:rPr>
+        <w:t xml:space="preserve"> </w:t>
+      </w:r>
+      <w:r>
+        <w:rPr>
+          <w:rFonts w:hint="eastAsia"/>
+          <w:b/>
+          <w:color w:val="5B9BD5"/>
+          <w:sz w:val="22"/>
+          <w:szCs w:val="24"/>
+        </w:rPr>
+        <w:t>것인지</w:t>
+      </w:r>
+      <w:r>
+        <w:rPr>
+          <w:rFonts w:hint="eastAsia"/>
+          <w:b/>
+          <w:color w:val="5B9BD5"/>
+          <w:sz w:val="22"/>
+          <w:szCs w:val="24"/>
+        </w:rPr>
+        <w:t xml:space="preserve"> </w:t>
+      </w:r>
+      <w:r>
+        <w:rPr>
+          <w:rFonts w:hint="eastAsia"/>
+          <w:b/>
+          <w:color w:val="5B9BD5"/>
+          <w:sz w:val="22"/>
+          <w:szCs w:val="24"/>
+        </w:rPr>
+        <w:t>설명</w:t>
+      </w:r>
+      <w:r>
+        <w:rPr>
+          <w:rFonts w:hint="eastAsia"/>
+          <w:b/>
+          <w:color w:val="5B9BD5"/>
+          <w:sz w:val="22"/>
+          <w:szCs w:val="24"/>
+        </w:rPr>
+        <w:t>.</w:t>
       </w:r>
       <w:r>
         <w:rPr>
@@ -1012,26 +3480,126 @@
           <w:sz w:val="22"/>
           <w:szCs w:val="24"/>
         </w:rPr>
-        <w:t>함수,</w:t>
-      </w:r>
-      <w:r>
-        <w:rPr>
-          <w:b/>
-          <w:color w:val="5B9BD5"/>
-          <w:sz w:val="22"/>
-          <w:szCs w:val="24"/>
-        </w:rPr>
-        <w:t xml:space="preserve"> </w:t>
-      </w:r>
-      <w:r>
-        <w:rPr>
-          <w:rFonts w:hint="eastAsia"/>
-          <w:b/>
-          <w:color w:val="5B9BD5"/>
-          <w:sz w:val="22"/>
-          <w:szCs w:val="24"/>
-        </w:rPr>
-        <w:t>구조체 등의 구현이나 수정을 서술)</w:t>
+        <w:t>함수</w:t>
+      </w:r>
+      <w:r>
+        <w:rPr>
+          <w:rFonts w:hint="eastAsia"/>
+          <w:b/>
+          <w:color w:val="5B9BD5"/>
+          <w:sz w:val="22"/>
+          <w:szCs w:val="24"/>
+        </w:rPr>
+        <w:t>,</w:t>
+      </w:r>
+      <w:r>
+        <w:rPr>
+          <w:b/>
+          <w:color w:val="5B9BD5"/>
+          <w:sz w:val="22"/>
+          <w:szCs w:val="24"/>
+        </w:rPr>
+        <w:t xml:space="preserve"> </w:t>
+      </w:r>
+      <w:r>
+        <w:rPr>
+          <w:rFonts w:hint="eastAsia"/>
+          <w:b/>
+          <w:color w:val="5B9BD5"/>
+          <w:sz w:val="22"/>
+          <w:szCs w:val="24"/>
+        </w:rPr>
+        <w:t>구조체</w:t>
+      </w:r>
+      <w:r>
+        <w:rPr>
+          <w:rFonts w:hint="eastAsia"/>
+          <w:b/>
+          <w:color w:val="5B9BD5"/>
+          <w:sz w:val="22"/>
+          <w:szCs w:val="24"/>
+        </w:rPr>
+        <w:t xml:space="preserve"> </w:t>
+      </w:r>
+      <w:r>
+        <w:rPr>
+          <w:rFonts w:hint="eastAsia"/>
+          <w:b/>
+          <w:color w:val="5B9BD5"/>
+          <w:sz w:val="22"/>
+          <w:szCs w:val="24"/>
+        </w:rPr>
+        <w:t>등의</w:t>
+      </w:r>
+      <w:r>
+        <w:rPr>
+          <w:rFonts w:hint="eastAsia"/>
+          <w:b/>
+          <w:color w:val="5B9BD5"/>
+          <w:sz w:val="22"/>
+          <w:szCs w:val="24"/>
+        </w:rPr>
+        <w:t xml:space="preserve"> </w:t>
+      </w:r>
+      <w:r>
+        <w:rPr>
+          <w:rFonts w:hint="eastAsia"/>
+          <w:b/>
+          <w:color w:val="5B9BD5"/>
+          <w:sz w:val="22"/>
+          <w:szCs w:val="24"/>
+        </w:rPr>
+        <w:t>구현이나</w:t>
+      </w:r>
+      <w:r>
+        <w:rPr>
+          <w:rFonts w:hint="eastAsia"/>
+          <w:b/>
+          <w:color w:val="5B9BD5"/>
+          <w:sz w:val="22"/>
+          <w:szCs w:val="24"/>
+        </w:rPr>
+        <w:t xml:space="preserve"> </w:t>
+      </w:r>
+      <w:r>
+        <w:rPr>
+          <w:rFonts w:hint="eastAsia"/>
+          <w:b/>
+          <w:color w:val="5B9BD5"/>
+          <w:sz w:val="22"/>
+          <w:szCs w:val="24"/>
+        </w:rPr>
+        <w:t>수정을</w:t>
+      </w:r>
+      <w:r>
+        <w:rPr>
+          <w:rFonts w:hint="eastAsia"/>
+          <w:b/>
+          <w:color w:val="5B9BD5"/>
+          <w:sz w:val="22"/>
+          <w:szCs w:val="24"/>
+        </w:rPr>
+        <w:t xml:space="preserve"> </w:t>
+      </w:r>
+      <w:r>
+        <w:rPr>
+          <w:rFonts w:hint="eastAsia"/>
+          <w:b/>
+          <w:color w:val="5B9BD5"/>
+          <w:sz w:val="22"/>
+          <w:szCs w:val="24"/>
+        </w:rPr>
+        <w:t>서술</w:t>
+      </w:r>
+      <w:r>
+        <w:rPr>
+          <w:rFonts w:hint="eastAsia"/>
+          <w:b/>
+          <w:color w:val="5B9BD5"/>
+          <w:sz w:val="22"/>
+          <w:szCs w:val="24"/>
+        </w:rPr>
+        <w:t>)</w:t>
       </w:r>
     </w:p>
     <w:p>
@@ -1066,7 +3634,25 @@
           <w:sz w:val="24"/>
           <w:szCs w:val="24"/>
         </w:rPr>
-        <w:t>구현 결과</w:t>
+        <w:t>구현</w:t>
+      </w:r>
+      <w:r>
+        <w:rPr>
+          <w:rFonts w:hint="eastAsia"/>
+          <w:b/>
+          <w:sz w:val="24"/>
+          <w:szCs w:val="24"/>
+        </w:rPr>
+        <w:t xml:space="preserve"> </w:t>
+      </w:r>
+      <w:r>
+        <w:rPr>
+          <w:rFonts w:hint="eastAsia"/>
+          <w:b/>
+          <w:sz w:val="24"/>
+          <w:szCs w:val="24"/>
+        </w:rPr>
+        <w:t>결과</w:t>
       </w:r>
     </w:p>
     <w:p>
@@ -1153,7 +3739,57 @@
           <w:sz w:val="22"/>
           <w:szCs w:val="24"/>
         </w:rPr>
-        <w:t>개발 내용에 대한 F</w:t>
+        <w:t>개발</w:t>
+      </w:r>
+      <w:r>
+        <w:rPr>
+          <w:rFonts w:hint="eastAsia"/>
+          <w:b/>
+          <w:color w:val="5B9BD5"/>
+          <w:sz w:val="22"/>
+          <w:szCs w:val="24"/>
+        </w:rPr>
+        <w:t xml:space="preserve"> </w:t>
+      </w:r>
+      <w:r>
+        <w:rPr>
+          <w:rFonts w:hint="eastAsia"/>
+          <w:b/>
+          <w:color w:val="5B9BD5"/>
+          <w:sz w:val="22"/>
+          <w:szCs w:val="24"/>
+        </w:rPr>
+        <w:t>내용에</w:t>
+      </w:r>
+      <w:r>
+        <w:rPr>
+          <w:rFonts w:hint="eastAsia"/>
+          <w:b/>
+          <w:color w:val="5B9BD5"/>
+          <w:sz w:val="22"/>
+          <w:szCs w:val="24"/>
+        </w:rPr>
+        <w:t xml:space="preserve"> </w:t>
+      </w:r>
+      <w:r>
+        <w:rPr>
+          <w:rFonts w:hint="eastAsia"/>
+          <w:b/>
+          <w:color w:val="5B9BD5"/>
+          <w:sz w:val="22"/>
+          <w:szCs w:val="24"/>
+        </w:rPr>
+        <w:t>대한</w:t>
+      </w:r>
+      <w:r>
+        <w:rPr>
+          <w:rFonts w:hint="eastAsia"/>
+          <w:b/>
+          <w:color w:val="5B9BD5"/>
+          <w:sz w:val="22"/>
+          <w:szCs w:val="24"/>
+        </w:rPr>
+        <w:t xml:space="preserve"> F</w:t>
       </w:r>
       <w:r>
         <w:rPr>
@@ -1172,7 +3808,37 @@
           <w:sz w:val="22"/>
           <w:szCs w:val="24"/>
         </w:rPr>
-        <w:t>를 작성.</w:t>
+        <w:t>를</w:t>
+      </w:r>
+      <w:r>
+        <w:rPr>
+          <w:rFonts w:hint="eastAsia"/>
+          <w:b/>
+          <w:color w:val="5B9BD5"/>
+          <w:sz w:val="22"/>
+          <w:szCs w:val="24"/>
+        </w:rPr>
+        <w:t xml:space="preserve"> </w:t>
+      </w:r>
+      <w:r>
+        <w:rPr>
+          <w:rFonts w:hint="eastAsia"/>
+          <w:b/>
+          <w:color w:val="5B9BD5"/>
+          <w:sz w:val="22"/>
+          <w:szCs w:val="24"/>
+        </w:rPr>
+        <w:t>작성</w:t>
+      </w:r>
+      <w:r>
+        <w:rPr>
+          <w:rFonts w:hint="eastAsia"/>
+          <w:b/>
+          <w:color w:val="5B9BD5"/>
+          <w:sz w:val="22"/>
+          <w:szCs w:val="24"/>
+        </w:rPr>
+        <w:t>.</w:t>
       </w:r>
     </w:p>
     <w:p>
@@ -1198,7 +3864,217 @@
           <w:sz w:val="22"/>
           <w:szCs w:val="24"/>
         </w:rPr>
-        <w:t>(각각의 방법들에서 추가된 내용(fork, pipeline, background)만 특성이 잘 드러나게 그리면 됨.)</w:t>
+        <w:t>(</w:t>
+      </w:r>
+      <w:r>
+        <w:rPr>
+          <w:rFonts w:hint="eastAsia"/>
+          <w:b/>
+          <w:color w:val="5B9BD5"/>
+          <w:sz w:val="22"/>
+          <w:szCs w:val="24"/>
+        </w:rPr>
+        <w:t>각각의</w:t>
+      </w:r>
+      <w:r>
+        <w:rPr>
+          <w:rFonts w:hint="eastAsia"/>
+          <w:b/>
+          <w:color w:val="5B9BD5"/>
+          <w:sz w:val="22"/>
+          <w:szCs w:val="24"/>
+        </w:rPr>
+        <w:t xml:space="preserve"> </w:t>
+      </w:r>
+      <w:r>
+        <w:rPr>
+          <w:rFonts w:hint="eastAsia"/>
+          <w:b/>
+          <w:color w:val="5B9BD5"/>
+          <w:sz w:val="22"/>
+          <w:szCs w:val="24"/>
+        </w:rPr>
+        <w:t>방법들에서</w:t>
+      </w:r>
+      <w:r>
+        <w:rPr>
+          <w:rFonts w:hint="eastAsia"/>
+          <w:b/>
+          <w:color w:val="5B9BD5"/>
+          <w:sz w:val="22"/>
+          <w:szCs w:val="24"/>
+        </w:rPr>
+        <w:t xml:space="preserve"> </w:t>
+      </w:r>
+      <w:r>
+        <w:rPr>
+          <w:rFonts w:hint="eastAsia"/>
+          <w:b/>
+          <w:color w:val="5B9BD5"/>
+          <w:sz w:val="22"/>
+          <w:szCs w:val="24"/>
+        </w:rPr>
+        <w:t>추가된</w:t>
+      </w:r>
+      <w:r>
+        <w:rPr>
+          <w:rFonts w:hint="eastAsia"/>
+          <w:b/>
+          <w:color w:val="5B9BD5"/>
+          <w:sz w:val="22"/>
+          <w:szCs w:val="24"/>
+        </w:rPr>
+        <w:t xml:space="preserve"> </w:t>
+      </w:r>
+      <w:r>
+        <w:rPr>
+          <w:rFonts w:hint="eastAsia"/>
+          <w:b/>
+          <w:color w:val="5B9BD5"/>
+          <w:sz w:val="22"/>
+          <w:szCs w:val="24"/>
+        </w:rPr>
+        <w:t>내용</w:t>
+      </w:r>
+      <w:r>
+        <w:rPr>
+          <w:rFonts w:hint="eastAsia"/>
+          <w:b/>
+          <w:color w:val="5B9BD5"/>
+          <w:sz w:val="22"/>
+          <w:szCs w:val="24"/>
+        </w:rPr>
+        <w:t xml:space="preserve">(fork, </w:t>
+      </w:r>
+      <w:r>
+        <w:rPr>
+          <w:rFonts w:hint="eastAsia"/>
+          <w:b/>
+          <w:color w:val="5B9BD5"/>
+          <w:sz w:val="22"/>
+          <w:szCs w:val="24"/>
+        </w:rPr>
+        <w:t>pipeline, background)</w:t>
+      </w:r>
+      <w:r>
+        <w:rPr>
+          <w:rFonts w:hint="eastAsia"/>
+          <w:b/>
+          <w:color w:val="5B9BD5"/>
+          <w:sz w:val="22"/>
+          <w:szCs w:val="24"/>
+        </w:rPr>
+        <w:t>만</w:t>
+      </w:r>
+      <w:r>
+        <w:rPr>
+          <w:rFonts w:hint="eastAsia"/>
+          <w:b/>
+          <w:color w:val="5B9BD5"/>
+          <w:sz w:val="22"/>
+          <w:szCs w:val="24"/>
+        </w:rPr>
+        <w:t xml:space="preserve"> </w:t>
+      </w:r>
+      <w:r>
+        <w:rPr>
+          <w:rFonts w:hint="eastAsia"/>
+          <w:b/>
+          <w:color w:val="5B9BD5"/>
+          <w:sz w:val="22"/>
+          <w:szCs w:val="24"/>
+        </w:rPr>
+        <w:t>특성이</w:t>
+      </w:r>
+      <w:r>
+        <w:rPr>
+          <w:rFonts w:hint="eastAsia"/>
+          <w:b/>
+          <w:color w:val="5B9BD5"/>
+          <w:sz w:val="22"/>
+          <w:szCs w:val="24"/>
+        </w:rPr>
+        <w:t xml:space="preserve"> </w:t>
+      </w:r>
+      <w:r>
+        <w:rPr>
+          <w:rFonts w:hint="eastAsia"/>
+          <w:b/>
+          <w:color w:val="5B9BD5"/>
+          <w:sz w:val="22"/>
+          <w:szCs w:val="24"/>
+        </w:rPr>
+        <w:t>잘</w:t>
+      </w:r>
+      <w:r>
+        <w:rPr>
+          <w:rFonts w:hint="eastAsia"/>
+          <w:b/>
+          <w:color w:val="5B9BD5"/>
+          <w:sz w:val="22"/>
+          <w:szCs w:val="24"/>
+        </w:rPr>
+        <w:t xml:space="preserve"> </w:t>
+      </w:r>
+      <w:r>
+        <w:rPr>
+          <w:rFonts w:hint="eastAsia"/>
+          <w:b/>
+          <w:color w:val="5B9BD5"/>
+          <w:sz w:val="22"/>
+          <w:szCs w:val="24"/>
+        </w:rPr>
+        <w:t>드러나게</w:t>
+      </w:r>
+      <w:r>
+        <w:rPr>
+          <w:rFonts w:hint="eastAsia"/>
+          <w:b/>
+          <w:color w:val="5B9BD5"/>
+          <w:sz w:val="22"/>
+          <w:szCs w:val="24"/>
+        </w:rPr>
+        <w:t xml:space="preserve"> </w:t>
+      </w:r>
+      <w:r>
+        <w:rPr>
+          <w:rFonts w:hint="eastAsia"/>
+          <w:b/>
+          <w:color w:val="5B9BD5"/>
+          <w:sz w:val="22"/>
+          <w:szCs w:val="24"/>
+        </w:rPr>
+        <w:t>그리면</w:t>
+      </w:r>
+      <w:r>
+        <w:rPr>
+          <w:rFonts w:hint="eastAsia"/>
+          <w:b/>
+          <w:color w:val="5B9BD5"/>
+          <w:sz w:val="22"/>
+          <w:szCs w:val="24"/>
+        </w:rPr>
+        <w:t xml:space="preserve"> </w:t>
+      </w:r>
+      <w:r>
+        <w:rPr>
+          <w:rFonts w:hint="eastAsia"/>
+          <w:b/>
+          <w:color w:val="5B9BD5"/>
+          <w:sz w:val="22"/>
+          <w:szCs w:val="24"/>
+        </w:rPr>
+        <w:t>됨</w:t>
+      </w:r>
+      <w:r>
+        <w:rPr>
+          <w:rFonts w:hint="eastAsia"/>
+          <w:b/>
+          <w:color w:val="5B9BD5"/>
+          <w:sz w:val="22"/>
+          <w:szCs w:val="24"/>
+        </w:rPr>
+        <w:t>.)</w:t>
       </w:r>
     </w:p>
     <w:p>
@@ -1308,7 +4184,7 @@
 </file>
 
 <file path=word/numbering.xml><?xml version="1.0" encoding="utf-8"?>
-<w:numbering xmlns:wpc="http://schemas.microsoft.com/office/word/2010/wordprocessingCanvas" xmlns:cx="http://schemas.microsoft.com/office/drawing/2014/chartex" xmlns:cx1="http://schemas.microsoft.com/office/drawing/2015/9/8/chartex" xmlns:cx2="http://schemas.microsoft.com/office/drawing/2015/10/21/chartex" xmlns:cx3="http://schemas.microsoft.com/office/drawing/2016/5/9/chartex" xmlns:cx4="http://schemas.microsoft.com/office/drawing/2016/5/10/chartex" xmlns:cx5="http://schemas.microsoft.com/office/drawing/2016/5/11/chartex" xmlns:cx6="http://schemas.microsoft.com/office/drawing/2016/5/12/chartex" xmlns:cx7="http://schemas.microsoft.com/office/drawing/2016/5/13/chartex" xmlns:cx8="http://schemas.microsoft.com/office/drawing/2016/5/14/chartex" xmlns:mc="http://schemas.openxmlformats.org/markup-compatibility/2006" xmlns:aink="http://schemas.microsoft.com/office/drawing/2016/ink" xmlns:am3d="http://schemas.microsoft.com/office/drawing/2017/model3d" xmlns:o="urn:schemas-microsoft-com:office:office" xmlns:oel="http://schemas.microsoft.com/office/2019/extlst" xmlns:r="http://schemas.openxmlformats.org/officeDocument/2006/relationships" xmlns:m="http://schemas.openxmlformats.org/officeDocument/2006/math" xmlns:v="urn:schemas-microsoft-com:vml" xmlns:wp14="http://schemas.microsoft.com/office/word/2010/wordprocessingDrawing" xmlns:wp="http://schemas.openxmlformats.org/drawingml/2006/wordprocessingDrawing" xmlns:w10="urn:schemas-microsoft-com:office:word" xmlns:w="http://schemas.openxmlformats.org/wordprocessingml/2006/main" xmlns:w14="http://schemas.microsoft.com/office/word/2010/wordml" xmlns:w15="http://schemas.microsoft.com/office/word/2012/wordml" xmlns:w16cex="http://schemas.microsoft.com/office/word/2018/wordml/cex" xmlns:w16cid="http://schemas.microsoft.com/office/word/2016/wordml/cid" xmlns:w16="http://schemas.microsoft.com/office/word/2018/wordml" xmlns:w16sdtdh="http://schemas.microsoft.com/office/word/2020/wordml/sdtdatahash" xmlns:w16se="http://schemas.microsoft.com/office/word/2015/wordml/symex" xmlns:wpg="http://schemas.microsoft.com/office/word/2010/wordprocessingGroup" xmlns:wpi="http://schemas.microsoft.com/office/word/2010/wordprocessingInk" xmlns:wne="http://schemas.microsoft.com/office/word/2006/wordml" xmlns:wps="http://schemas.microsoft.com/office/word/2010/wordprocessingShape" mc:Ignorable="w14 w15 w16se w16cid w16 w16cex w16sdtdh wp14">
+<w:numbering xmlns:wpc="http://schemas.microsoft.com/office/word/2010/wordprocessingCanvas" xmlns:cx="http://schemas.microsoft.com/office/drawing/2014/chartex" xmlns:cx1="http://schemas.microsoft.com/office/drawing/2015/9/8/chartex" xmlns:cx2="http://schemas.microsoft.com/office/drawing/2015/10/21/chartex" xmlns:cx3="http://schemas.microsoft.com/office/drawing/2016/5/9/chartex" xmlns:cx4="http://schemas.microsoft.com/office/drawing/2016/5/10/chartex" xmlns:cx5="http://schemas.microsoft.com/office/drawing/2016/5/11/chartex" xmlns:cx6="http://schemas.microsoft.com/office/drawing/2016/5/12/chartex" xmlns:cx7="http://schemas.microsoft.com/office/drawing/2016/5/13/chartex" xmlns:cx8="http://schemas.microsoft.com/office/drawing/2016/5/14/chartex" xmlns:mc="http://schemas.openxmlformats.org/markup-compatibility/2006" xmlns:aink="http://schemas.microsoft.com/office/drawing/2016/ink" xmlns:am3d="http://schemas.microsoft.com/office/drawing/2017/model3d" xmlns:o="urn:schemas-microsoft-com:office:office" xmlns:oel="http://schemas.microsoft.com/office/2019/extlst" xmlns:r="http://schemas.openxmlformats.org/officeDocument/2006/relationships" xmlns:m="http://schemas.openxmlformats.org/officeDocument/2006/math" xmlns:v="urn:schemas-microsoft-com:vml" xmlns:wp14="http://schemas.microsoft.com/office/word/2010/wordprocessingDrawing" xmlns:wp="http://schemas.openxmlformats.org/drawingml/2006/wordprocessingDrawing" xmlns:w10="urn:schemas-microsoft-com:office:word" xmlns:w="http://schemas.openxmlformats.org/wordprocessingml/2006/main" xmlns:w14="http://schemas.microsoft.com/office/word/2010/wordml" xmlns:w15="http://schemas.microsoft.com/office/word/2012/wordml" xmlns:w16cex="http://schemas.microsoft.com/office/word/2018/wordml/cex" xmlns:w16cid="http://schemas.microsoft.com/office/word/2016/wordml/cid" xmlns:w16="http://schemas.microsoft.com/office/word/2018/wordml" xmlns:w16du="http://schemas.microsoft.com/office/word/2023/wordml/word16du" xmlns:w16sdtdh="http://schemas.microsoft.com/office/word/2020/wordml/sdtdatahash" xmlns:w16se="http://schemas.microsoft.com/office/word/2015/wordml/symex" xmlns:wpg="http://schemas.microsoft.com/office/word/2010/wordprocessingGroup" xmlns:wpi="http://schemas.microsoft.com/office/word/2010/wordprocessingInk" xmlns:wne="http://schemas.microsoft.com/office/word/2006/wordml" xmlns:wps="http://schemas.microsoft.com/office/word/2010/wordprocessingShape" mc:Ignorable="w14 w15 w16se w16cid w16 w16cex w16sdtdh wp14">
   <w:abstractNum w:abstractNumId="0" w15:restartNumberingAfterBreak="0">
     <w:nsid w:val="07627A52"/>
     <w:multiLevelType w:val="hybridMultilevel"/>
@@ -2014,7 +4890,7 @@
     <w:lsdException w:name="Table Web 2" w:semiHidden="1" w:unhideWhenUsed="1"/>
     <w:lsdException w:name="Table Web 3" w:semiHidden="1" w:unhideWhenUsed="1"/>
     <w:lsdException w:name="Balloon Text" w:semiHidden="1" w:unhideWhenUsed="1"/>
-    <w:lsdException w:name="Table Grid" w:semiHidden="1" w:uiPriority="57" w:unhideWhenUsed="1"/>
+    <w:lsdException w:name="Table Grid" w:uiPriority="57"/>
     <w:lsdException w:name="Table Theme" w:semiHidden="1" w:unhideWhenUsed="1"/>
     <w:lsdException w:name="Placeholder Text" w:semiHidden="1"/>
     <w:lsdException w:name="No Spacing" w:uiPriority="1" w:qFormat="1"/>

</xml_diff>